<commit_message>
Fixed performace bug in sequencial version. Updated report and computation times table.
</commit_message>
<xml_diff>
--- a/DistributedPrimeSieve-Report/DistributedPrimeSieve.docx
+++ b/DistributedPrimeSieve-Report/DistributedPrimeSieve.docx
@@ -4,7 +4,7 @@
   <w:body>
     <w:p>
       <w:pPr>
-        <w:pStyle w:val="title"/>
+        <w:pStyle w:val="Ttulo1"/>
       </w:pPr>
       <w:r>
         <w:t>Distributed prime sieve</w:t>
@@ -108,7 +108,13 @@
         <w:t xml:space="preserve"> </w:t>
       </w:r>
       <w:r>
-        <w:t>and given the rise of cloud computing, the need for larger primes never been so high. This increase in available computation power can be used to either break the encryption or to strength it by finding larger primes. With this in mind, this paper provides an analysis of different sieve</w:t>
+        <w:t xml:space="preserve">and given the rise of cloud computing, the need for larger primes never been so high. This increase in available computation power can be used to either </w:t>
+      </w:r>
+      <w:r>
+        <w:t xml:space="preserve">try to </w:t>
+      </w:r>
+      <w:r>
+        <w:t>break the encryption or to strength it by finding larger primes. With this in mind, this paper provides an analysis of different sieve</w:t>
       </w:r>
       <w:r>
         <w:t>s</w:t>
@@ -123,7 +129,13 @@
         <w:t xml:space="preserve"> to generate primes</w:t>
       </w:r>
       <w:r>
-        <w:t xml:space="preserve"> up to a given number</w:t>
+        <w:t xml:space="preserve"> up </w:t>
+      </w:r>
+      <w:r>
+        <w:t xml:space="preserve">to </w:t>
+      </w:r>
+      <w:r>
+        <w:t>2^64</w:t>
       </w:r>
       <w:r>
         <w:t>. It starts by analyzing cache friendly sequential sieves with wheel factorization, then</w:t>
@@ -132,43 +144,28 @@
         <w:t xml:space="preserve"> expands to multicore archi</w:t>
       </w:r>
       <w:r>
-        <w:t xml:space="preserve">tectures using </w:t>
-      </w:r>
-      <w:proofErr w:type="spellStart"/>
-      <w:r>
-        <w:t>OpenMP</w:t>
-      </w:r>
-      <w:proofErr w:type="spellEnd"/>
-      <w:r>
-        <w:t xml:space="preserve"> and ends with a </w:t>
+        <w:t xml:space="preserve">tectures and ends with a </w:t>
+      </w:r>
+      <w:r>
+        <w:t xml:space="preserve">cache friendly </w:t>
       </w:r>
       <w:r>
         <w:t xml:space="preserve">segmented </w:t>
       </w:r>
       <w:r>
-        <w:t xml:space="preserve">hybrid implementation of a distributed prime sieve using </w:t>
-      </w:r>
-      <w:proofErr w:type="spellStart"/>
-      <w:r>
-        <w:t>OpenMP</w:t>
-      </w:r>
-      <w:proofErr w:type="spellEnd"/>
-      <w:r>
-        <w:t xml:space="preserve"> and </w:t>
-      </w:r>
-      <w:proofErr w:type="spellStart"/>
-      <w:r>
-        <w:t>OpenMPI</w:t>
-      </w:r>
-      <w:proofErr w:type="spellEnd"/>
-      <w:r>
-        <w:t xml:space="preserve">, designed to </w:t>
+        <w:t xml:space="preserve">hybrid implementation of a distributed prime sieve, designed to </w:t>
       </w:r>
       <w:r>
         <w:t>efficiently use all the available computation resources of</w:t>
       </w:r>
       <w:r>
-        <w:t xml:space="preserve"> heterogeneous computer clusters with variable workload.</w:t>
+        <w:t xml:space="preserve"> heterogeneous computer clusters with variable workload</w:t>
+      </w:r>
+      <w:r>
+        <w:t xml:space="preserve"> and to scale very well to any cluster size</w:t>
+      </w:r>
+      <w:r>
+        <w:t>.</w:t>
       </w:r>
     </w:p>
     <w:p>
@@ -259,7 +256,10 @@
         <w:t>securing online transactions using asymmetric public key algorithms such as RSA</w:t>
       </w:r>
       <w:r>
-        <w:t xml:space="preserve"> [1]</w:t>
+        <w:t xml:space="preserve"> [2</w:t>
+      </w:r>
+      <w:r>
+        <w:t>]</w:t>
       </w:r>
       <w:r>
         <w:t xml:space="preserve">. In this context prime numbers are used to create the public key </w:t>
@@ -332,13 +332,16 @@
         <w:t xml:space="preserve"> test algorithms </w:t>
       </w:r>
       <w:r>
-        <w:t xml:space="preserve">[2] </w:t>
+        <w:t>[3</w:t>
+      </w:r>
+      <w:r>
+        <w:t xml:space="preserve">] </w:t>
       </w:r>
       <w:r>
         <w:t>to find large primes, sieves have been a known method to generate primes up to a given number. One of the most efficient prime number sieve was discovered by Eratosthenes</w:t>
       </w:r>
       <w:r>
-        <w:t xml:space="preserve"> [3</w:t>
+        <w:t xml:space="preserve"> [4</w:t>
       </w:r>
       <w:r>
         <w:t>]</w:t>
@@ -380,7 +383,7 @@
         <w:t xml:space="preserve"> </w:t>
       </w:r>
       <w:r>
-        <w:t>[4</w:t>
+        <w:t>[5</w:t>
       </w:r>
       <w:r>
         <w:t xml:space="preserve">] </w:t>
@@ -394,7 +397,7 @@
       </w:r>
       <w:proofErr w:type="spellEnd"/>
       <w:r>
-        <w:t xml:space="preserve"> [5</w:t>
+        <w:t xml:space="preserve"> [6</w:t>
       </w:r>
       <w:r>
         <w:t>]</w:t>
@@ -549,7 +552,13 @@
         <w:t>ly</w:t>
       </w:r>
       <w:r>
-        <w:t xml:space="preserve"> implementations analyzed, special interest was devoted to the Prime Sieve [6] developed by Kim </w:t>
+        <w:t xml:space="preserve"> implementations analyzed, special interest w</w:t>
+      </w:r>
+      <w:r>
+        <w:t>as devoted to the Prime Sieve [7</w:t>
+      </w:r>
+      <w:r>
+        <w:t xml:space="preserve">] developed by Kim </w:t>
       </w:r>
       <w:proofErr w:type="spellStart"/>
       <w:r>
@@ -571,7 +580,10 @@
     </w:p>
     <w:p>
       <w:r>
-        <w:t>Other papers that influenced the strategies developed included [7</w:t>
+        <w:t xml:space="preserve">Other papers that influenced the </w:t>
+      </w:r>
+      <w:r>
+        <w:t>strategies developed included [8</w:t>
       </w:r>
       <w:r>
         <w:t>] that</w:t>
@@ -592,13 +604,19 @@
         <w:t>,</w:t>
       </w:r>
       <w:r>
-        <w:t xml:space="preserve"> [8]</w:t>
+        <w:t xml:space="preserve"> [9</w:t>
+      </w:r>
+      <w:r>
+        <w:t>]</w:t>
       </w:r>
       <w:r>
         <w:t xml:space="preserve"> </w:t>
       </w:r>
       <w:r>
-        <w:t>[9] that explain</w:t>
+        <w:t>[10</w:t>
+      </w:r>
+      <w:r>
+        <w:t>] that explain</w:t>
       </w:r>
       <w:r>
         <w:t>s</w:t>
@@ -607,24 +625,36 @@
         <w:t xml:space="preserve"> how to use wheel factorization to</w:t>
       </w:r>
       <w:r>
-        <w:t xml:space="preserve"> speed up considerably the sieving</w:t>
+        <w:t xml:space="preserve"> considerably speed up </w:t>
+      </w:r>
+      <w:r>
+        <w:t>the sieving</w:t>
       </w:r>
       <w:r>
         <w:t xml:space="preserve"> pro</w:t>
       </w:r>
       <w:r>
-        <w:t>cess and [10</w:t>
+        <w:t>cess and [11</w:t>
       </w:r>
       <w:r>
         <w:t xml:space="preserve">] </w:t>
       </w:r>
       <w:r>
-        <w:t>[11] that provide insights on how to implement the simple MPI version.</w:t>
-      </w:r>
-    </w:p>
-    <w:p>
-      <w:r>
-        <w:t xml:space="preserve">From this search was determined that at the present date, a distributed implementation optimized for heterogeneous clusters could be of public interest and as such, was the implementation that was </w:t>
+        <w:t>[12</w:t>
+      </w:r>
+      <w:r>
+        <w:t>] that provide insights on how to implement the simple MPI version.</w:t>
+      </w:r>
+    </w:p>
+    <w:p>
+      <w:r>
+        <w:t xml:space="preserve">From this search </w:t>
+      </w:r>
+      <w:r>
+        <w:t xml:space="preserve">it </w:t>
+      </w:r>
+      <w:r>
+        <w:t xml:space="preserve">was determined that at the present date, a distributed implementation optimized for heterogeneous clusters could be of public interest and as such, was the implementation that was </w:t>
       </w:r>
       <w:r>
         <w:t xml:space="preserve">devoted </w:t>
@@ -634,8 +664,3797 @@
       </w:r>
     </w:p>
     <w:p>
+      <w:pPr>
+        <w:pStyle w:val="heading2"/>
+      </w:pPr>
+      <w:r>
+        <w:t>Sieve of Eratosthenes</w:t>
+      </w:r>
+    </w:p>
+    <w:p>
+      <w:r>
+        <w:t xml:space="preserve">The sieve of Eratosthenes was discovered in ancient Greece by Eratosthenes around </w:t>
+      </w:r>
+      <w:r>
+        <w:t>the 3</w:t>
+      </w:r>
+      <w:r>
+        <w:rPr>
+          <w:vertAlign w:val="superscript"/>
+        </w:rPr>
+        <w:t>rd</w:t>
+      </w:r>
+      <w:r>
+        <w:t xml:space="preserve"> century B.C., and describes a method for calculating primes up to a given number n in </w:t>
+      </w:r>
+      <w:proofErr w:type="gramStart"/>
+      <w:r>
+        <w:t>O(</w:t>
+      </w:r>
+      <w:proofErr w:type="gramEnd"/>
+      <w:r>
+        <w:t xml:space="preserve">n log </w:t>
+      </w:r>
+      <w:proofErr w:type="spellStart"/>
+      <w:r>
+        <w:t>log</w:t>
+      </w:r>
+      <w:proofErr w:type="spellEnd"/>
+      <w:r>
+        <w:t xml:space="preserve"> n) operations.</w:t>
+      </w:r>
+    </w:p>
+    <w:p>
+      <w:r>
+        <w:t xml:space="preserve">The algorithm can be </w:t>
+      </w:r>
+      <w:r>
+        <w:t xml:space="preserve">described </w:t>
+      </w:r>
+      <w:r>
+        <w:t>with the following pseudo code</w:t>
+      </w:r>
+      <w:r>
+        <w:t xml:space="preserve"> </w:t>
+      </w:r>
+      <w:r>
+        <w:t>[4</w:t>
+      </w:r>
+      <w:r>
+        <w:t>]</w:t>
+      </w:r>
+      <w:r>
+        <w:t>:</w:t>
+      </w:r>
+    </w:p>
+    <w:p/>
+    <w:p>
+      <w:pPr>
+        <w:pStyle w:val="Codetitle"/>
+      </w:pPr>
+      <w:r>
+        <w:t>2.1.1 Sieve of Eratosthenes algorithm</w:t>
+      </w:r>
+    </w:p>
+    <w:p>
+      <w:pPr>
+        <w:pStyle w:val="Code"/>
+      </w:pPr>
+      <w:r>
+        <w:t>Input: an integer n &gt; 1</w:t>
+      </w:r>
+    </w:p>
+    <w:p>
+      <w:pPr>
+        <w:pStyle w:val="Code"/>
+      </w:pPr>
+      <w:r>
+        <w:t>Let P</w:t>
+      </w:r>
+      <w:r>
+        <w:t xml:space="preserve"> be an array of Boolean values, indexed by integers 2 </w:t>
+      </w:r>
+      <w:proofErr w:type="spellStart"/>
+      <w:r>
+        <w:t>to n</w:t>
+      </w:r>
+      <w:proofErr w:type="spellEnd"/>
+      <w:r>
+        <w:t>,</w:t>
+      </w:r>
+      <w:r>
+        <w:t xml:space="preserve"> </w:t>
+      </w:r>
+      <w:r>
+        <w:t>initially all set to true.</w:t>
+      </w:r>
+    </w:p>
+    <w:p>
+      <w:pPr>
+        <w:pStyle w:val="Code"/>
+      </w:pPr>
+      <w:r>
+        <w:t xml:space="preserve"> </w:t>
+      </w:r>
+    </w:p>
+    <w:p>
+      <w:pPr>
+        <w:pStyle w:val="Code"/>
+      </w:pPr>
+      <w:r>
+        <w:t xml:space="preserve"> </w:t>
+      </w:r>
+      <w:proofErr w:type="gramStart"/>
+      <w:r>
+        <w:t>for</w:t>
+      </w:r>
+      <w:proofErr w:type="gramEnd"/>
+      <w:r>
+        <w:t xml:space="preserve"> </w:t>
+      </w:r>
+      <w:proofErr w:type="spellStart"/>
+      <w:r>
+        <w:t>i</w:t>
+      </w:r>
+      <w:proofErr w:type="spellEnd"/>
+      <w:r>
+        <w:t xml:space="preserve"> = 2, 3, 4, ..., not exceeding √n:</w:t>
+      </w:r>
+    </w:p>
+    <w:p>
+      <w:pPr>
+        <w:pStyle w:val="Code"/>
+      </w:pPr>
+      <w:r>
+        <w:t xml:space="preserve">  </w:t>
+      </w:r>
+      <w:proofErr w:type="gramStart"/>
+      <w:r>
+        <w:t>if</w:t>
+      </w:r>
+      <w:proofErr w:type="gramEnd"/>
+      <w:r>
+        <w:t xml:space="preserve"> P</w:t>
+      </w:r>
+      <w:r>
+        <w:t>[</w:t>
+      </w:r>
+      <w:proofErr w:type="spellStart"/>
+      <w:r>
+        <w:t>i</w:t>
+      </w:r>
+      <w:proofErr w:type="spellEnd"/>
+      <w:r>
+        <w:t>] is true:</w:t>
+      </w:r>
+    </w:p>
+    <w:p>
+      <w:pPr>
+        <w:pStyle w:val="Code"/>
+      </w:pPr>
+      <w:r>
+        <w:t xml:space="preserve">    </w:t>
+      </w:r>
+      <w:proofErr w:type="gramStart"/>
+      <w:r>
+        <w:t>for</w:t>
+      </w:r>
+      <w:proofErr w:type="gramEnd"/>
+      <w:r>
+        <w:t xml:space="preserve"> j = 2i, </w:t>
+      </w:r>
+      <w:r>
+        <w:t>3</w:t>
+      </w:r>
+      <w:r>
+        <w:t xml:space="preserve">i, </w:t>
+      </w:r>
+      <w:r>
+        <w:t>4</w:t>
+      </w:r>
+      <w:r>
+        <w:t>i</w:t>
+      </w:r>
+      <w:r>
+        <w:t>, ..., not exceeding n</w:t>
+      </w:r>
+      <w:r>
+        <w:rPr>
+          <w:rFonts w:ascii="Cambria Math" w:hAnsi="Cambria Math" w:cs="Cambria Math"/>
+        </w:rPr>
+        <w:t> </w:t>
+      </w:r>
+      <w:r>
+        <w:t>:</w:t>
+      </w:r>
+    </w:p>
+    <w:p>
+      <w:pPr>
+        <w:pStyle w:val="Code"/>
+      </w:pPr>
+      <w:r>
+        <w:t xml:space="preserve">      P</w:t>
+      </w:r>
+      <w:r>
+        <w:t xml:space="preserve">[j] </w:t>
+      </w:r>
+      <w:r>
+        <w:t>= false</w:t>
+      </w:r>
+    </w:p>
+    <w:p>
+      <w:pPr>
+        <w:pStyle w:val="Code"/>
+      </w:pPr>
+      <w:r>
+        <w:t xml:space="preserve"> </w:t>
+      </w:r>
+    </w:p>
+    <w:p>
+      <w:pPr>
+        <w:pStyle w:val="Code"/>
+        <w:spacing w:after="240"/>
+        <w:contextualSpacing w:val="0"/>
+      </w:pPr>
+      <w:r>
+        <w:t xml:space="preserve">Now all </w:t>
+      </w:r>
+      <w:proofErr w:type="spellStart"/>
+      <w:r>
+        <w:t>i</w:t>
+      </w:r>
+      <w:proofErr w:type="spellEnd"/>
+      <w:r>
+        <w:t xml:space="preserve"> s</w:t>
+      </w:r>
+      <w:r>
+        <w:t>uch that P</w:t>
+      </w:r>
+      <w:r>
+        <w:t>[</w:t>
+      </w:r>
+      <w:proofErr w:type="spellStart"/>
+      <w:r>
+        <w:t>i</w:t>
+      </w:r>
+      <w:proofErr w:type="spellEnd"/>
+      <w:r>
+        <w:t>] is true are prime</w:t>
+      </w:r>
+      <w:r>
+        <w:t xml:space="preserve"> numbers</w:t>
+      </w:r>
+    </w:p>
+    <w:p>
+      <w:pPr>
+        <w:pStyle w:val="heading2"/>
+      </w:pPr>
+      <w:r>
+        <w:t>Wheel factorization</w:t>
+      </w:r>
+    </w:p>
+    <w:p>
+      <w:r>
+        <w:t>Wheel factorization</w:t>
+      </w:r>
+      <w:r>
+        <w:t xml:space="preserve"> </w:t>
+      </w:r>
+      <w:r>
+        <w:t>[</w:t>
+      </w:r>
+      <w:r>
+        <w:t>13</w:t>
+      </w:r>
+      <w:r>
+        <w:t xml:space="preserve">] </w:t>
+      </w:r>
+      <w:r>
+        <w:t>is a known optimization used to cross of</w:t>
+      </w:r>
+      <w:r>
+        <w:t>f</w:t>
+      </w:r>
+      <w:r>
+        <w:t xml:space="preserve"> multiples of several sieving primes. It can be used to considerable</w:t>
+      </w:r>
+      <w:r>
+        <w:t xml:space="preserve"> speed up the sieving process if</w:t>
+      </w:r>
+      <w:r>
+        <w:t xml:space="preserve"> used efficiently</w:t>
+      </w:r>
+      <w:r>
+        <w:t>.</w:t>
+      </w:r>
+    </w:p>
+    <w:p>
+      <w:r>
+        <w:t xml:space="preserve">A </w:t>
+      </w:r>
+      <w:r>
+        <w:t xml:space="preserve">modulo </w:t>
+      </w:r>
+      <w:r>
+        <w:t>210 wheel</w:t>
+      </w:r>
+      <w:r>
+        <w:t xml:space="preserve"> </w:t>
+      </w:r>
+      <w:r>
+        <w:t xml:space="preserve">which </w:t>
+      </w:r>
+      <w:r>
+        <w:t>h</w:t>
+      </w:r>
+      <w:r>
+        <w:t>as sieving primes 2, 3, 5, 7, can cross off as much as 77% of composites. Larger wheels may not have a reasonable improvement in % of composites crossed off</w:t>
+      </w:r>
+      <w:r>
+        <w:t>,</w:t>
+      </w:r>
+      <w:r>
+        <w:t xml:space="preserve"> given</w:t>
+      </w:r>
+      <w:r>
+        <w:t xml:space="preserve"> the</w:t>
+      </w:r>
+      <w:r>
+        <w:t xml:space="preserve"> size of </w:t>
+      </w:r>
+      <w:r>
+        <w:t>the table required</w:t>
+      </w:r>
+      <w:r>
+        <w:t xml:space="preserve"> [14</w:t>
+      </w:r>
+      <w:r>
+        <w:t>]</w:t>
+      </w:r>
+      <w:r>
+        <w:t>.</w:t>
+      </w:r>
+    </w:p>
+    <w:p>
+      <w:r>
+        <w:t>The creation of the wheel sieve table can be described as follows</w:t>
+      </w:r>
+      <w:r>
+        <w:t>:</w:t>
+      </w:r>
+    </w:p>
+    <w:p/>
+    <w:p>
+      <w:pPr>
+        <w:pStyle w:val="Codetitle"/>
+      </w:pPr>
+      <w:r>
+        <w:t>2.2.1 Wheel factorization pseudo code for table creation</w:t>
+      </w:r>
+    </w:p>
+    <w:p>
+      <w:pPr>
+        <w:pStyle w:val="Code"/>
+      </w:pPr>
+      <w:r>
+        <w:t>Input: a P list</w:t>
+      </w:r>
+      <w:r>
+        <w:t xml:space="preserve"> of known prime numbers</w:t>
+      </w:r>
+    </w:p>
+    <w:p>
+      <w:pPr>
+        <w:pStyle w:val="Code"/>
+      </w:pPr>
+      <w:r>
+        <w:t xml:space="preserve">Let </w:t>
+      </w:r>
+      <w:proofErr w:type="spellStart"/>
+      <w:r>
+        <w:t>m</w:t>
+      </w:r>
+      <w:proofErr w:type="spellEnd"/>
+      <w:r>
+        <w:t xml:space="preserve"> be the product of the k</w:t>
+      </w:r>
+      <w:r>
+        <w:t>nown prime numbers in the P list</w:t>
+      </w:r>
+    </w:p>
+    <w:p>
+      <w:pPr>
+        <w:pStyle w:val="Code"/>
+      </w:pPr>
+      <w:r>
+        <w:t xml:space="preserve">Let C be an array of Boolean values </w:t>
+      </w:r>
+      <w:r>
+        <w:t>with numbers in</w:t>
+      </w:r>
+      <w:r>
+        <w:t xml:space="preserve"> </w:t>
+      </w:r>
+      <w:r>
+        <w:t>[1,</w:t>
+      </w:r>
+      <w:r>
+        <w:t xml:space="preserve"> m</w:t>
+      </w:r>
+      <w:r>
+        <w:t>]</w:t>
+      </w:r>
+      <w:r>
+        <w:t>, initially all set to false.</w:t>
+      </w:r>
+    </w:p>
+    <w:p>
+      <w:pPr>
+        <w:pStyle w:val="Code"/>
+      </w:pPr>
+    </w:p>
+    <w:p>
+      <w:pPr>
+        <w:pStyle w:val="Code"/>
+      </w:pPr>
+      <w:proofErr w:type="spellStart"/>
+      <w:proofErr w:type="gramStart"/>
+      <w:r>
+        <w:t>foreach</w:t>
+      </w:r>
+      <w:proofErr w:type="spellEnd"/>
+      <w:proofErr w:type="gramEnd"/>
+      <w:r>
+        <w:t xml:space="preserve"> </w:t>
+      </w:r>
+      <w:proofErr w:type="spellStart"/>
+      <w:r>
+        <w:t>i</w:t>
+      </w:r>
+      <w:proofErr w:type="spellEnd"/>
+      <w:r>
+        <w:t xml:space="preserve"> in</w:t>
+      </w:r>
+      <w:r>
+        <w:t xml:space="preserve"> P</w:t>
+      </w:r>
+    </w:p>
+    <w:p>
+      <w:pPr>
+        <w:pStyle w:val="Code"/>
+      </w:pPr>
+      <w:r>
+        <w:tab/>
+      </w:r>
+      <w:proofErr w:type="gramStart"/>
+      <w:r>
+        <w:t>for</w:t>
+      </w:r>
+      <w:proofErr w:type="gramEnd"/>
+      <w:r>
+        <w:t xml:space="preserve"> j</w:t>
+      </w:r>
+      <w:r>
+        <w:t xml:space="preserve"> = 2i, 3i, 4i, … not exceeding m</w:t>
+      </w:r>
+    </w:p>
+    <w:p>
+      <w:pPr>
+        <w:pStyle w:val="Code"/>
+      </w:pPr>
+      <w:r>
+        <w:tab/>
+      </w:r>
+      <w:r>
+        <w:tab/>
+      </w:r>
+      <w:r>
+        <w:t>C[j</w:t>
+      </w:r>
+      <w:r>
+        <w:t>] = true</w:t>
+      </w:r>
+    </w:p>
+    <w:p>
+      <w:pPr>
+        <w:pStyle w:val="Code"/>
+      </w:pPr>
+    </w:p>
+    <w:p>
+      <w:pPr>
+        <w:pStyle w:val="Code"/>
+      </w:pPr>
+      <w:r>
+        <w:t xml:space="preserve">Now </w:t>
+      </w:r>
+      <w:r>
+        <w:t xml:space="preserve">for </w:t>
+      </w:r>
+      <w:r>
+        <w:t xml:space="preserve">all x numbers such as </w:t>
+      </w:r>
+      <w:r>
+        <w:t>k</w:t>
+      </w:r>
+      <w:r>
+        <w:t>=(</w:t>
+      </w:r>
+      <w:r>
+        <w:t>x mod m</w:t>
+      </w:r>
+      <w:r>
+        <w:t>)</w:t>
+      </w:r>
+      <w:r>
+        <w:t xml:space="preserve"> in [1, m</w:t>
+      </w:r>
+      <w:r>
+        <w:t>], if</w:t>
+      </w:r>
+      <w:r>
+        <w:t xml:space="preserve"> C[k</w:t>
+      </w:r>
+      <w:r>
+        <w:t>] is false</w:t>
+      </w:r>
+      <w:r>
+        <w:t>,</w:t>
+      </w:r>
+      <w:r>
+        <w:t xml:space="preserve"> </w:t>
+      </w:r>
+      <w:r>
+        <w:t xml:space="preserve">then x is </w:t>
+      </w:r>
+      <w:r>
+        <w:t xml:space="preserve">a </w:t>
+      </w:r>
+      <w:r>
+        <w:t>probable prime number</w:t>
+      </w:r>
+      <w:r>
+        <w:t>, and need</w:t>
+      </w:r>
+      <w:r>
+        <w:t>s</w:t>
+      </w:r>
+      <w:r>
+        <w:t xml:space="preserve"> to be check</w:t>
+      </w:r>
+      <w:r>
+        <w:t>ed</w:t>
+      </w:r>
+      <w:r>
+        <w:t xml:space="preserve"> by other means to confirm if </w:t>
+      </w:r>
+      <w:r>
+        <w:t>it is a</w:t>
+      </w:r>
+      <w:r>
+        <w:t xml:space="preserve"> </w:t>
+      </w:r>
+      <w:r>
+        <w:t>prime</w:t>
+      </w:r>
+      <w:r>
+        <w:t xml:space="preserve"> number</w:t>
+      </w:r>
+      <w:r>
+        <w:t xml:space="preserve"> or not</w:t>
+      </w:r>
+      <w:r>
+        <w:t>. If C[k] is true, then x is a composite number of one of the primes in list P</w:t>
+      </w:r>
+    </w:p>
+    <w:p>
+      <w:pPr>
+        <w:pStyle w:val="heading1"/>
+      </w:pPr>
+      <w:r>
+        <w:lastRenderedPageBreak/>
+        <w:t>Implementation</w:t>
+      </w:r>
+    </w:p>
+    <w:p>
+      <w:pPr>
+        <w:overflowPunct/>
+        <w:autoSpaceDE/>
+        <w:autoSpaceDN/>
+        <w:adjustRightInd/>
+        <w:spacing w:line="240" w:lineRule="auto"/>
+        <w:ind w:firstLine="0"/>
+        <w:textAlignment w:val="auto"/>
+      </w:pPr>
+      <w:r>
+        <w:t xml:space="preserve">In the following sections it will be presented the </w:t>
+      </w:r>
+      <w:r>
+        <w:t>main concepts behind each prime sieve algori</w:t>
+      </w:r>
+      <w:r>
+        <w:t xml:space="preserve">thm implemented. The order used was to denote the development of each variation in relation to the previous ones and to facilitate the identification of the optimizations that were introduced </w:t>
+      </w:r>
+      <w:r>
+        <w:t xml:space="preserve">in each </w:t>
+      </w:r>
+      <w:r>
+        <w:t xml:space="preserve">development </w:t>
+      </w:r>
+      <w:r>
+        <w:t>iteration</w:t>
+      </w:r>
+      <w:r>
+        <w:t>.</w:t>
+      </w:r>
+    </w:p>
+    <w:p>
+      <w:pPr>
+        <w:overflowPunct/>
+        <w:autoSpaceDE/>
+        <w:autoSpaceDN/>
+        <w:adjustRightInd/>
+        <w:spacing w:line="240" w:lineRule="auto"/>
+        <w:ind w:firstLine="0"/>
+        <w:textAlignment w:val="auto"/>
+      </w:pPr>
+      <w:r>
+        <w:t xml:space="preserve">In the simple algorithms it will be provided pseudo code to facilitate the explanation of the algorithm but for the more optimized versions, given the length of the algorithms it will only be explain the main concepts. As such, it is recommended to view the C++ implementation </w:t>
+      </w:r>
+      <w:r>
+        <w:t xml:space="preserve">source code available in </w:t>
+      </w:r>
+      <w:r>
+        <w:t xml:space="preserve">the </w:t>
+      </w:r>
+      <w:proofErr w:type="spellStart"/>
+      <w:r>
+        <w:t>git</w:t>
+      </w:r>
+      <w:proofErr w:type="spellEnd"/>
+      <w:r>
+        <w:t xml:space="preserve"> repository in </w:t>
+      </w:r>
+      <w:r>
+        <w:t>[1</w:t>
+      </w:r>
+      <w:r>
+        <w:t>].</w:t>
+      </w:r>
+    </w:p>
+    <w:p>
+      <w:pPr>
+        <w:pStyle w:val="heading2"/>
+      </w:pPr>
+      <w:r>
+        <w:t>Sequential prime sieve using trial division</w:t>
+      </w:r>
+    </w:p>
+    <w:p>
+      <w:pPr>
+        <w:overflowPunct/>
+        <w:autoSpaceDE/>
+        <w:autoSpaceDN/>
+        <w:adjustRightInd/>
+        <w:spacing w:line="240" w:lineRule="auto"/>
+        <w:ind w:firstLine="0"/>
+        <w:jc w:val="left"/>
+        <w:textAlignment w:val="auto"/>
+      </w:pPr>
+      <w:r>
+        <w:t>T</w:t>
+      </w:r>
+      <w:r>
+        <w:t xml:space="preserve">his is the simplest </w:t>
+      </w:r>
+      <w:r>
+        <w:t>algorithm</w:t>
+      </w:r>
+      <w:r>
+        <w:t xml:space="preserve"> of a prime number sieve</w:t>
+      </w:r>
+      <w:r>
+        <w:t xml:space="preserve"> and serves only to demonstrate that a naïve </w:t>
+      </w:r>
+      <w:r>
+        <w:t>implementation</w:t>
+      </w:r>
+      <w:r>
+        <w:t>, although correct, can be very inefficient</w:t>
+      </w:r>
+      <w:r>
+        <w:t>.</w:t>
+      </w:r>
+    </w:p>
+    <w:p>
+      <w:r>
+        <w:t xml:space="preserve">The main idea is </w:t>
+      </w:r>
+      <w:r>
+        <w:t>to cross</w:t>
+      </w:r>
+      <w:r>
+        <w:t xml:space="preserve"> off</w:t>
+      </w:r>
+      <w:r>
+        <w:t xml:space="preserve"> all </w:t>
+      </w:r>
+      <w:r>
+        <w:t xml:space="preserve">odd </w:t>
+      </w:r>
+      <w:r>
+        <w:t>j</w:t>
+      </w:r>
+      <w:r>
+        <w:t xml:space="preserve"> </w:t>
+      </w:r>
+      <w:r>
+        <w:t xml:space="preserve">numbers that are composite of a previous </w:t>
+      </w:r>
+      <w:r>
+        <w:t xml:space="preserve">prime number </w:t>
+      </w:r>
+      <w:proofErr w:type="spellStart"/>
+      <w:r>
+        <w:t>i</w:t>
+      </w:r>
+      <w:proofErr w:type="spellEnd"/>
+      <w:r>
+        <w:t xml:space="preserve">. This can be achieved by checking </w:t>
+      </w:r>
+      <w:r>
+        <w:t xml:space="preserve">if a j number is multiple of a previous </w:t>
+      </w:r>
+      <w:proofErr w:type="spellStart"/>
+      <w:r>
+        <w:t>i</w:t>
+      </w:r>
+      <w:proofErr w:type="spellEnd"/>
+      <w:r>
+        <w:t xml:space="preserve"> number by using the </w:t>
+      </w:r>
+      <w:r>
+        <w:t>modulus</w:t>
+      </w:r>
+      <w:r>
+        <w:t xml:space="preserve"> operator. If the remainder of the integer division between j and </w:t>
+      </w:r>
+      <w:proofErr w:type="spellStart"/>
+      <w:r>
+        <w:t>i</w:t>
+      </w:r>
+      <w:proofErr w:type="spellEnd"/>
+      <w:r>
+        <w:t xml:space="preserve"> is 0, then j is multiple of </w:t>
+      </w:r>
+      <w:proofErr w:type="spellStart"/>
+      <w:r>
+        <w:t>i</w:t>
+      </w:r>
+      <w:proofErr w:type="spellEnd"/>
+      <w:r>
+        <w:t xml:space="preserve"> and is marked as composite.</w:t>
+      </w:r>
+    </w:p>
+    <w:p>
+      <w:r>
+        <w:t>One optimization applied that improves upon the original Eratosthenes algorithm is that the sieving can start at i</w:t>
+      </w:r>
+      <w:r>
+        <w:rPr>
+          <w:vertAlign w:val="superscript"/>
+        </w:rPr>
+        <w:t>2</w:t>
+      </w:r>
+      <w:r>
+        <w:softHyphen/>
+        <w:t xml:space="preserve"> instead o</w:t>
+      </w:r>
+      <w:r>
+        <w:t xml:space="preserve">f 2i in order to avoid marking a composite number multiple times. </w:t>
+      </w:r>
+      <w:r>
+        <w:t xml:space="preserve">For example 21 is multiple of 3 and 7, so there is no need to mark it as composite when sieving with prime 7 because it was already sieved with the prime 3. </w:t>
+      </w:r>
+      <w:r>
+        <w:t xml:space="preserve">Also for the same reason, it is only necessary to check </w:t>
+      </w:r>
+      <w:proofErr w:type="spellStart"/>
+      <w:r>
+        <w:t>i</w:t>
+      </w:r>
+      <w:proofErr w:type="spellEnd"/>
+      <w:r>
+        <w:t xml:space="preserve"> until </w:t>
+      </w:r>
+      <w:r>
+        <w:t>√n</w:t>
+      </w:r>
+      <w:r>
+        <w:t xml:space="preserve">, because when </w:t>
+      </w:r>
+      <w:proofErr w:type="spellStart"/>
+      <w:r>
+        <w:t>i</w:t>
+      </w:r>
+      <w:proofErr w:type="spellEnd"/>
+      <w:r>
+        <w:t xml:space="preserve"> &gt; </w:t>
+      </w:r>
+      <w:r>
+        <w:t>√n</w:t>
+      </w:r>
+      <w:r>
+        <w:t>,</w:t>
+      </w:r>
+      <w:r>
+        <w:t xml:space="preserve"> </w:t>
+      </w:r>
+      <w:r>
+        <w:t xml:space="preserve">then j will exceed n every time and it will be useless </w:t>
+      </w:r>
+      <w:r>
+        <w:t>to execute</w:t>
+      </w:r>
+      <w:r>
+        <w:t xml:space="preserve"> that portion of the code because it will never enter </w:t>
+      </w:r>
+      <w:proofErr w:type="gramStart"/>
+      <w:r>
+        <w:t>the if</w:t>
+      </w:r>
+      <w:proofErr w:type="gramEnd"/>
+      <w:r>
+        <w:t xml:space="preserve"> </w:t>
+      </w:r>
+      <w:r>
+        <w:t>section</w:t>
+      </w:r>
+      <w:r>
+        <w:t>.</w:t>
+      </w:r>
+    </w:p>
+    <w:p>
+      <w:r>
+        <w:t xml:space="preserve">One other optimization </w:t>
+      </w:r>
+      <w:r>
+        <w:t xml:space="preserve">is to </w:t>
+      </w:r>
+      <w:r>
+        <w:t>completely</w:t>
+      </w:r>
+      <w:r>
+        <w:t xml:space="preserve"> exclude </w:t>
+      </w:r>
+      <w:r>
+        <w:t>even</w:t>
+      </w:r>
+      <w:r>
+        <w:t xml:space="preserve"> numbers and this way reduce the computations and memory to half. As a result, the memory access has to be mapped from number to respective position and</w:t>
+      </w:r>
+      <w:r>
+        <w:t xml:space="preserve"> the increment to get the next number to check is 2 instead of 1.</w:t>
+      </w:r>
+    </w:p>
+    <w:p/>
+    <w:p>
+      <w:pPr>
+        <w:pStyle w:val="Codetitle"/>
+      </w:pPr>
+      <w:r>
+        <w:t>3.1.1 Sequential prime sieve algorithm using trial division</w:t>
+      </w:r>
+    </w:p>
+    <w:p>
+      <w:pPr>
+        <w:pStyle w:val="Code"/>
+      </w:pPr>
+      <w:r>
+        <w:t>Input: an integer</w:t>
+      </w:r>
+      <w:r>
+        <w:t xml:space="preserve"> n &gt; 1</w:t>
+      </w:r>
+    </w:p>
+    <w:p>
+      <w:pPr>
+        <w:pStyle w:val="Code"/>
+      </w:pPr>
+      <w:r>
+        <w:t>Let C be an array of Boolean values representing the odd numbers &gt; 1, initially all set to false</w:t>
+      </w:r>
+    </w:p>
+    <w:p>
+      <w:pPr>
+        <w:pStyle w:val="Code"/>
+      </w:pPr>
+      <w:proofErr w:type="gramStart"/>
+      <w:r>
+        <w:t>for</w:t>
+      </w:r>
+      <w:proofErr w:type="gramEnd"/>
+      <w:r>
+        <w:t xml:space="preserve"> </w:t>
+      </w:r>
+      <w:proofErr w:type="spellStart"/>
+      <w:r>
+        <w:t>i</w:t>
+      </w:r>
+      <w:proofErr w:type="spellEnd"/>
+      <w:r>
+        <w:t xml:space="preserve"> = 3, 5, 7, …, not exceeding </w:t>
+      </w:r>
+      <w:r>
+        <w:t>√n</w:t>
+      </w:r>
+    </w:p>
+    <w:p>
+      <w:pPr>
+        <w:pStyle w:val="Code"/>
+      </w:pPr>
+      <w:r>
+        <w:tab/>
+      </w:r>
+      <w:proofErr w:type="gramStart"/>
+      <w:r>
+        <w:t>if</w:t>
+      </w:r>
+      <w:proofErr w:type="gramEnd"/>
+      <w:r>
+        <w:t xml:space="preserve"> C[</w:t>
+      </w:r>
+      <w:r>
+        <w:t>(</w:t>
+      </w:r>
+      <w:proofErr w:type="spellStart"/>
+      <w:r>
+        <w:t>i</w:t>
+      </w:r>
+      <w:proofErr w:type="spellEnd"/>
+      <w:r>
+        <w:t xml:space="preserve"> – 3) / 2</w:t>
+      </w:r>
+      <w:r>
+        <w:t>] is false</w:t>
+      </w:r>
+    </w:p>
+    <w:p>
+      <w:pPr>
+        <w:pStyle w:val="Code"/>
+      </w:pPr>
+      <w:r>
+        <w:tab/>
+      </w:r>
+      <w:r>
+        <w:tab/>
+      </w:r>
+      <w:proofErr w:type="gramStart"/>
+      <w:r>
+        <w:t>for</w:t>
+      </w:r>
+      <w:proofErr w:type="gramEnd"/>
+      <w:r>
+        <w:t xml:space="preserve"> j = i</w:t>
+      </w:r>
+      <w:r>
+        <w:rPr>
+          <w:vertAlign w:val="superscript"/>
+        </w:rPr>
+        <w:t>2</w:t>
+      </w:r>
+      <w:r>
+        <w:t>,</w:t>
+      </w:r>
+      <w:r>
+        <w:t xml:space="preserve"> </w:t>
+      </w:r>
+      <w:r>
+        <w:t>i</w:t>
+      </w:r>
+      <w:r>
+        <w:rPr>
+          <w:vertAlign w:val="superscript"/>
+        </w:rPr>
+        <w:t>2</w:t>
+      </w:r>
+      <w:r>
+        <w:t xml:space="preserve"> + 2, i</w:t>
+      </w:r>
+      <w:r>
+        <w:rPr>
+          <w:vertAlign w:val="superscript"/>
+        </w:rPr>
+        <w:t>2</w:t>
+      </w:r>
+      <w:r>
+        <w:t xml:space="preserve"> + 4, i</w:t>
+      </w:r>
+      <w:r>
+        <w:rPr>
+          <w:vertAlign w:val="superscript"/>
+        </w:rPr>
+        <w:t>2</w:t>
+      </w:r>
+      <w:r>
+        <w:t xml:space="preserve"> + 6</w:t>
+      </w:r>
+      <w:r>
+        <w:t>, …,</w:t>
+      </w:r>
+      <w:r>
+        <w:t xml:space="preserve"> not exceeding n</w:t>
+      </w:r>
+    </w:p>
+    <w:p>
+      <w:pPr>
+        <w:pStyle w:val="Code"/>
+      </w:pPr>
+      <w:r>
+        <w:tab/>
+      </w:r>
+      <w:r>
+        <w:tab/>
+      </w:r>
+      <w:r>
+        <w:tab/>
+      </w:r>
+      <w:proofErr w:type="gramStart"/>
+      <w:r>
+        <w:t>if</w:t>
+      </w:r>
+      <w:proofErr w:type="gramEnd"/>
+      <w:r>
+        <w:t xml:space="preserve"> (j % </w:t>
+      </w:r>
+      <w:proofErr w:type="spellStart"/>
+      <w:r>
+        <w:t>i</w:t>
+      </w:r>
+      <w:proofErr w:type="spellEnd"/>
+      <w:r>
+        <w:t xml:space="preserve"> == 0)</w:t>
+      </w:r>
+      <w:r>
+        <w:t xml:space="preserve"> then </w:t>
+      </w:r>
+      <w:r>
+        <w:t>C[</w:t>
+      </w:r>
+      <w:r>
+        <w:t>(</w:t>
+      </w:r>
+      <w:r>
+        <w:t>j</w:t>
+      </w:r>
+      <w:r>
+        <w:t xml:space="preserve"> – 3) / 2</w:t>
+      </w:r>
+      <w:r>
+        <w:t xml:space="preserve">] = </w:t>
+      </w:r>
+      <w:r>
+        <w:t>true</w:t>
+      </w:r>
+    </w:p>
+    <w:p>
+      <w:pPr>
+        <w:pStyle w:val="heading2"/>
+      </w:pPr>
+      <w:r>
+        <w:t>Sequential prime sieve using fast marking</w:t>
+      </w:r>
+    </w:p>
+    <w:p>
+      <w:pPr>
+        <w:overflowPunct/>
+        <w:autoSpaceDE/>
+        <w:autoSpaceDN/>
+        <w:adjustRightInd/>
+        <w:spacing w:line="240" w:lineRule="auto"/>
+        <w:ind w:firstLine="0"/>
+        <w:jc w:val="left"/>
+        <w:textAlignment w:val="auto"/>
+      </w:pPr>
+      <w:r>
+        <w:t>A</w:t>
+      </w:r>
+      <w:r>
+        <w:t xml:space="preserve">lgorithm </w:t>
+      </w:r>
+      <w:r>
+        <w:t xml:space="preserve">3.1 </w:t>
+      </w:r>
+      <w:r>
+        <w:t>is ve</w:t>
+      </w:r>
+      <w:r>
+        <w:t>ry inefficient since uses modulus</w:t>
+      </w:r>
+      <w:r>
+        <w:t xml:space="preserve"> operation</w:t>
+      </w:r>
+      <w:r>
+        <w:t>s</w:t>
+      </w:r>
+      <w:r>
+        <w:t xml:space="preserve"> to check for </w:t>
+      </w:r>
+      <w:r>
+        <w:t>composites</w:t>
+      </w:r>
+      <w:r>
+        <w:t xml:space="preserve">, and this is very computation intensive, </w:t>
+      </w:r>
+      <w:r>
+        <w:t>especially</w:t>
+      </w:r>
+      <w:r>
+        <w:t xml:space="preserve"> </w:t>
+      </w:r>
+      <w:r>
+        <w:t>if the maximum range to sieve is a large number</w:t>
+      </w:r>
+      <w:r>
+        <w:t>, because it takes considerable more time to do a division in current hardware architectures than to do a</w:t>
+      </w:r>
+      <w:r>
+        <w:t>n</w:t>
+      </w:r>
+      <w:r>
+        <w:t xml:space="preserve"> addition. With this </w:t>
+      </w:r>
+      <w:r>
+        <w:t xml:space="preserve">insight </w:t>
+      </w:r>
+      <w:r>
+        <w:t>in mind, the previous algorithm was modified to use only additions.</w:t>
+      </w:r>
+    </w:p>
+    <w:p>
+      <w:r>
+        <w:t xml:space="preserve">The main idea </w:t>
+      </w:r>
+      <w:r>
+        <w:t xml:space="preserve">now </w:t>
+      </w:r>
+      <w:r>
+        <w:t xml:space="preserve">is to cross off all j numbers that </w:t>
+      </w:r>
+      <w:r>
+        <w:t>we already know that are composites, because i</w:t>
+      </w:r>
+      <w:r>
+        <w:rPr>
+          <w:vertAlign w:val="superscript"/>
+        </w:rPr>
+        <w:t>2</w:t>
+      </w:r>
+      <w:r>
+        <w:t xml:space="preserve"> + k*</w:t>
+      </w:r>
+      <w:proofErr w:type="spellStart"/>
+      <w:r>
+        <w:t>i</w:t>
+      </w:r>
+      <w:proofErr w:type="spellEnd"/>
+      <w:r>
+        <w:t xml:space="preserve"> is guaranteed to be composite. This way there is no need to use the modulus operator.</w:t>
+      </w:r>
+    </w:p>
+    <w:p>
+      <w:r>
+        <w:t>One other optimization in relation to the original sieve of Eratosthenes is that the increment to mark the next composite can be 2*</w:t>
+      </w:r>
+      <w:proofErr w:type="spellStart"/>
+      <w:r>
+        <w:t>i</w:t>
+      </w:r>
+      <w:proofErr w:type="spellEnd"/>
+      <w:r>
+        <w:t xml:space="preserve"> since adding </w:t>
+      </w:r>
+      <w:proofErr w:type="spellStart"/>
+      <w:r>
+        <w:t>i</w:t>
+      </w:r>
+      <w:proofErr w:type="spellEnd"/>
+      <w:r>
+        <w:t xml:space="preserve"> to a</w:t>
+      </w:r>
+      <w:r>
+        <w:t>n</w:t>
+      </w:r>
+      <w:r>
+        <w:t xml:space="preserve"> </w:t>
+      </w:r>
+      <w:r>
+        <w:t>odd</w:t>
+      </w:r>
+      <w:r>
+        <w:t xml:space="preserve"> multiple of </w:t>
+      </w:r>
+      <w:proofErr w:type="spellStart"/>
+      <w:r>
+        <w:t>i</w:t>
+      </w:r>
+      <w:proofErr w:type="spellEnd"/>
+      <w:r>
+        <w:t xml:space="preserve"> will result in an even number, and eve</w:t>
+      </w:r>
+      <w:r>
+        <w:t>n numbers are not prime, so they</w:t>
+      </w:r>
+      <w:r>
+        <w:t xml:space="preserve"> can be skipped.</w:t>
+      </w:r>
+    </w:p>
+    <w:p/>
+    <w:p>
+      <w:pPr>
+        <w:pStyle w:val="Codetitle"/>
+      </w:pPr>
+      <w:r>
+        <w:t>3.1.1 Sequential prime sieve algorithm using fast marking</w:t>
+      </w:r>
+    </w:p>
+    <w:p>
+      <w:pPr>
+        <w:pStyle w:val="Code"/>
+      </w:pPr>
+      <w:r>
+        <w:t>Input: an integer n &gt; 1</w:t>
+      </w:r>
+    </w:p>
+    <w:p>
+      <w:pPr>
+        <w:pStyle w:val="Code"/>
+      </w:pPr>
+      <w:r>
+        <w:t xml:space="preserve">Let C be an array of Boolean values representing the odd numbers </w:t>
+      </w:r>
+      <w:r>
+        <w:t>&gt; 1, initially all set to false</w:t>
+      </w:r>
+    </w:p>
+    <w:p>
+      <w:pPr>
+        <w:pStyle w:val="Code"/>
+      </w:pPr>
+      <w:proofErr w:type="gramStart"/>
+      <w:r>
+        <w:t>for</w:t>
+      </w:r>
+      <w:proofErr w:type="gramEnd"/>
+      <w:r>
+        <w:t xml:space="preserve"> </w:t>
+      </w:r>
+      <w:proofErr w:type="spellStart"/>
+      <w:r>
+        <w:t>i</w:t>
+      </w:r>
+      <w:proofErr w:type="spellEnd"/>
+      <w:r>
+        <w:t xml:space="preserve"> = 3, 5, 7, …, not exceeding </w:t>
+      </w:r>
+      <w:r>
+        <w:t>√n</w:t>
+      </w:r>
+    </w:p>
+    <w:p>
+      <w:pPr>
+        <w:pStyle w:val="Code"/>
+      </w:pPr>
+      <w:r>
+        <w:tab/>
+      </w:r>
+      <w:proofErr w:type="gramStart"/>
+      <w:r>
+        <w:t>if</w:t>
+      </w:r>
+      <w:proofErr w:type="gramEnd"/>
+      <w:r>
+        <w:t xml:space="preserve"> C[</w:t>
+      </w:r>
+      <w:r>
+        <w:t>(</w:t>
+      </w:r>
+      <w:proofErr w:type="spellStart"/>
+      <w:r>
+        <w:t>i</w:t>
+      </w:r>
+      <w:proofErr w:type="spellEnd"/>
+      <w:r>
+        <w:t xml:space="preserve"> – 3) / 2</w:t>
+      </w:r>
+      <w:r>
+        <w:t>] is false</w:t>
+      </w:r>
+    </w:p>
+    <w:p>
+      <w:pPr>
+        <w:pStyle w:val="Code"/>
+      </w:pPr>
+      <w:r>
+        <w:tab/>
+      </w:r>
+      <w:r>
+        <w:tab/>
+      </w:r>
+      <w:proofErr w:type="gramStart"/>
+      <w:r>
+        <w:t>for</w:t>
+      </w:r>
+      <w:proofErr w:type="gramEnd"/>
+      <w:r>
+        <w:t xml:space="preserve"> j = i</w:t>
+      </w:r>
+      <w:r>
+        <w:rPr>
+          <w:vertAlign w:val="superscript"/>
+        </w:rPr>
+        <w:t>2</w:t>
+      </w:r>
+      <w:r>
+        <w:t>,</w:t>
+      </w:r>
+      <w:r>
+        <w:t xml:space="preserve"> </w:t>
+      </w:r>
+      <w:r>
+        <w:t>i</w:t>
+      </w:r>
+      <w:r>
+        <w:rPr>
+          <w:vertAlign w:val="superscript"/>
+        </w:rPr>
+        <w:t>2</w:t>
+      </w:r>
+      <w:r>
+        <w:t xml:space="preserve"> + 2i, i</w:t>
+      </w:r>
+      <w:r>
+        <w:rPr>
+          <w:vertAlign w:val="superscript"/>
+        </w:rPr>
+        <w:t>2</w:t>
+      </w:r>
+      <w:r>
+        <w:t xml:space="preserve"> + 4i, i</w:t>
+      </w:r>
+      <w:r>
+        <w:rPr>
+          <w:vertAlign w:val="superscript"/>
+        </w:rPr>
+        <w:t>2</w:t>
+      </w:r>
+      <w:r>
+        <w:t xml:space="preserve"> + 6i, …, not exceeding n</w:t>
+      </w:r>
+    </w:p>
+    <w:p>
+      <w:pPr>
+        <w:pStyle w:val="Code"/>
+      </w:pPr>
+      <w:r>
+        <w:tab/>
+      </w:r>
+      <w:r>
+        <w:tab/>
+      </w:r>
+      <w:r>
+        <w:tab/>
+      </w:r>
+      <w:r>
+        <w:tab/>
+      </w:r>
+      <w:proofErr w:type="gramStart"/>
+      <w:r>
+        <w:t>C[</w:t>
+      </w:r>
+      <w:proofErr w:type="gramEnd"/>
+      <w:r>
+        <w:t>(</w:t>
+      </w:r>
+      <w:r>
+        <w:t>j</w:t>
+      </w:r>
+      <w:r>
+        <w:t xml:space="preserve"> - 3) / 2</w:t>
+      </w:r>
+      <w:r>
+        <w:t>] = true</w:t>
+      </w:r>
+    </w:p>
+    <w:p>
+      <w:pPr>
+        <w:pStyle w:val="Subsection"/>
+      </w:pPr>
+      <w:r>
+        <w:lastRenderedPageBreak/>
+        <w:t>Sequential prime sieve using fast marking with block decomposition</w:t>
+      </w:r>
+      <w:r>
+        <w:t xml:space="preserve"> optimized for space</w:t>
+      </w:r>
+    </w:p>
+    <w:p>
+      <w:pPr>
+        <w:pStyle w:val="Normalfisrtparagraph"/>
+      </w:pPr>
+      <w:r>
+        <w:t>Algo</w:t>
+      </w:r>
+      <w:r>
+        <w:t>rithm 3.2</w:t>
+      </w:r>
+      <w:r>
+        <w:t xml:space="preserve"> although being considerable faster than algorithm 3.1, was suffering performance degradation by not using the cache memory system efficiently. This was happening because the same areas of array C were being loaded to cache memory several times, </w:t>
+      </w:r>
+      <w:r>
+        <w:t>since</w:t>
+      </w:r>
+      <w:r>
+        <w:t xml:space="preserve"> the algorithm was sieving from </w:t>
+      </w:r>
+      <w:proofErr w:type="spellStart"/>
+      <w:r>
+        <w:t>i</w:t>
+      </w:r>
+      <w:proofErr w:type="spellEnd"/>
+      <w:r>
+        <w:t xml:space="preserve"> to the end of array C every</w:t>
+      </w:r>
+      <w:r>
+        <w:t xml:space="preserve"> time. This is extremely inefficiently, because </w:t>
+      </w:r>
+      <w:r>
+        <w:t xml:space="preserve">the last elements of array C were being loaded to cache too many times, and since </w:t>
+      </w:r>
+      <w:r>
+        <w:t xml:space="preserve">each cache miss forces the </w:t>
+      </w:r>
+      <w:proofErr w:type="spellStart"/>
+      <w:proofErr w:type="gramStart"/>
+      <w:r>
+        <w:t>cpu</w:t>
+      </w:r>
+      <w:proofErr w:type="spellEnd"/>
+      <w:proofErr w:type="gramEnd"/>
+      <w:r>
+        <w:t xml:space="preserve"> to wait hundreds of clock cy</w:t>
+      </w:r>
+      <w:r>
+        <w:t>cles to</w:t>
+      </w:r>
+      <w:r>
+        <w:t xml:space="preserve"> load the values</w:t>
+      </w:r>
+      <w:r>
+        <w:t xml:space="preserve"> from main memory, this was affecting performance considerably.</w:t>
+      </w:r>
+    </w:p>
+    <w:p>
+      <w:pPr>
+        <w:pStyle w:val="Normalremainingparagraphs"/>
+      </w:pPr>
+      <w:r>
+        <w:t xml:space="preserve">In order to solve this problem, it was implemented a sieve with block decomposition, in order to load the values of the array C only one time to the cache, and then sieve all primes numbers </w:t>
+      </w:r>
+      <w:r>
+        <w:t xml:space="preserve">up to </w:t>
+      </w:r>
+      <w:r>
+        <w:t>√n</w:t>
+      </w:r>
+      <w:r>
+        <w:t xml:space="preserve">  </w:t>
+      </w:r>
+      <w:r>
+        <w:t>in that block, before moving to the next.</w:t>
+      </w:r>
+    </w:p>
+    <w:p/>
+    <w:p>
+      <w:pPr>
+        <w:pStyle w:val="Codetitle"/>
+      </w:pPr>
+      <w:r>
+        <w:t>3.1.1 Sequential prime sieve algorithm using fast marking and block decomposition</w:t>
+      </w:r>
+      <w:r>
+        <w:t xml:space="preserve"> optimized for space</w:t>
+      </w:r>
+    </w:p>
+    <w:p>
+      <w:pPr>
+        <w:pStyle w:val="Code"/>
+      </w:pPr>
+      <w:r>
+        <w:t>Input: an integer n &gt; 1</w:t>
+      </w:r>
+    </w:p>
+    <w:p>
+      <w:pPr>
+        <w:pStyle w:val="Code"/>
+      </w:pPr>
+      <w:r>
+        <w:t>Let C be an array of Boolean values representing the odd numbers &gt; 1, initially all set to false</w:t>
+      </w:r>
+    </w:p>
+    <w:p>
+      <w:pPr>
+        <w:pStyle w:val="Code"/>
+      </w:pPr>
+      <w:r>
+        <w:t xml:space="preserve">Let </w:t>
+      </w:r>
+      <w:proofErr w:type="spellStart"/>
+      <w:proofErr w:type="gramStart"/>
+      <w:r>
+        <w:t>bs</w:t>
+      </w:r>
+      <w:proofErr w:type="spellEnd"/>
+      <w:proofErr w:type="gramEnd"/>
+      <w:r>
+        <w:t xml:space="preserve"> be the block size in number of elements</w:t>
+      </w:r>
+    </w:p>
+    <w:p>
+      <w:pPr>
+        <w:pStyle w:val="Code"/>
+      </w:pPr>
+      <w:r>
+        <w:t xml:space="preserve">Let </w:t>
+      </w:r>
+      <w:proofErr w:type="spellStart"/>
+      <w:r>
+        <w:t>nb</w:t>
+      </w:r>
+      <w:proofErr w:type="spellEnd"/>
+      <w:r>
+        <w:t xml:space="preserve"> = n / </w:t>
+      </w:r>
+      <w:proofErr w:type="spellStart"/>
+      <w:proofErr w:type="gramStart"/>
+      <w:r>
+        <w:t>bs</w:t>
+      </w:r>
+      <w:proofErr w:type="spellEnd"/>
+      <w:proofErr w:type="gramEnd"/>
+      <w:r>
+        <w:t xml:space="preserve"> be the number of blocks to use in sieving</w:t>
+      </w:r>
+    </w:p>
+    <w:p>
+      <w:pPr>
+        <w:pStyle w:val="Code"/>
+      </w:pPr>
+    </w:p>
+    <w:p>
+      <w:pPr>
+        <w:pStyle w:val="Code"/>
+      </w:pPr>
+      <w:proofErr w:type="spellStart"/>
+      <w:proofErr w:type="gramStart"/>
+      <w:r>
+        <w:t>calculatePrimesInBlock</w:t>
+      </w:r>
+      <w:proofErr w:type="spellEnd"/>
+      <w:r>
+        <w:t>(</w:t>
+      </w:r>
+      <w:proofErr w:type="gramEnd"/>
+      <w:r>
+        <w:t xml:space="preserve">3, 3 + </w:t>
+      </w:r>
+      <w:proofErr w:type="spellStart"/>
+      <w:r>
+        <w:t>bs</w:t>
+      </w:r>
+      <w:proofErr w:type="spellEnd"/>
+      <w:r>
+        <w:t>)</w:t>
+      </w:r>
+    </w:p>
+    <w:p>
+      <w:pPr>
+        <w:pStyle w:val="Code"/>
+      </w:pPr>
+    </w:p>
+    <w:p>
+      <w:pPr>
+        <w:pStyle w:val="Code"/>
+      </w:pPr>
+      <w:proofErr w:type="gramStart"/>
+      <w:r>
+        <w:t>for</w:t>
+      </w:r>
+      <w:proofErr w:type="gramEnd"/>
+      <w:r>
+        <w:t xml:space="preserve"> </w:t>
+      </w:r>
+      <w:r>
+        <w:t xml:space="preserve">b = </w:t>
+      </w:r>
+      <w:r>
+        <w:t>1, 2, …</w:t>
+      </w:r>
+      <w:r>
+        <w:t>, not exceeding</w:t>
+      </w:r>
+      <w:r>
+        <w:t xml:space="preserve"> </w:t>
+      </w:r>
+      <w:proofErr w:type="spellStart"/>
+      <w:r>
+        <w:t>nb</w:t>
+      </w:r>
+      <w:proofErr w:type="spellEnd"/>
+    </w:p>
+    <w:p>
+      <w:pPr>
+        <w:pStyle w:val="Code"/>
+      </w:pPr>
+      <w:r>
+        <w:tab/>
+        <w:t xml:space="preserve">a = b * </w:t>
+      </w:r>
+      <w:proofErr w:type="spellStart"/>
+      <w:proofErr w:type="gramStart"/>
+      <w:r>
+        <w:t>bs</w:t>
+      </w:r>
+      <w:proofErr w:type="spellEnd"/>
+      <w:proofErr w:type="gramEnd"/>
+    </w:p>
+    <w:p>
+      <w:pPr>
+        <w:pStyle w:val="Code"/>
+      </w:pPr>
+      <w:r>
+        <w:tab/>
+        <w:t xml:space="preserve">b = a + </w:t>
+      </w:r>
+      <w:proofErr w:type="spellStart"/>
+      <w:proofErr w:type="gramStart"/>
+      <w:r>
+        <w:t>bs</w:t>
+      </w:r>
+      <w:proofErr w:type="spellEnd"/>
+      <w:proofErr w:type="gramEnd"/>
+      <w:r>
+        <w:t>, not exceeding n</w:t>
+      </w:r>
+    </w:p>
+    <w:p>
+      <w:pPr>
+        <w:pStyle w:val="Code"/>
+      </w:pPr>
+      <w:r>
+        <w:tab/>
+      </w:r>
+      <w:proofErr w:type="spellStart"/>
+      <w:proofErr w:type="gramStart"/>
+      <w:r>
+        <w:t>removePrimesFromPreviousBlocks</w:t>
+      </w:r>
+      <w:proofErr w:type="spellEnd"/>
+      <w:r>
+        <w:t>(</w:t>
+      </w:r>
+      <w:proofErr w:type="gramEnd"/>
+      <w:r>
+        <w:t>a, b)</w:t>
+      </w:r>
+    </w:p>
+    <w:p>
+      <w:pPr>
+        <w:pStyle w:val="Code"/>
+      </w:pPr>
+      <w:r>
+        <w:tab/>
+      </w:r>
+      <w:proofErr w:type="spellStart"/>
+      <w:proofErr w:type="gramStart"/>
+      <w:r>
+        <w:t>calculatePrimesInBlock</w:t>
+      </w:r>
+      <w:proofErr w:type="spellEnd"/>
+      <w:r>
+        <w:t>(</w:t>
+      </w:r>
+      <w:proofErr w:type="gramEnd"/>
+      <w:r>
+        <w:t>a, b)</w:t>
+      </w:r>
+    </w:p>
+    <w:p>
+      <w:pPr>
+        <w:pStyle w:val="Code"/>
+      </w:pPr>
+    </w:p>
+    <w:p>
+      <w:pPr>
+        <w:pStyle w:val="Code"/>
+      </w:pPr>
+      <w:proofErr w:type="gramStart"/>
+      <w:r>
+        <w:t>define</w:t>
+      </w:r>
+      <w:proofErr w:type="gramEnd"/>
+      <w:r>
+        <w:t xml:space="preserve"> </w:t>
+      </w:r>
+      <w:proofErr w:type="spellStart"/>
+      <w:r>
+        <w:t>calculatePrimesInBlock</w:t>
+      </w:r>
+      <w:proofErr w:type="spellEnd"/>
+      <w:r>
+        <w:t>(a, b)</w:t>
+      </w:r>
+      <w:r>
+        <w:tab/>
+      </w:r>
+    </w:p>
+    <w:p>
+      <w:pPr>
+        <w:pStyle w:val="Code"/>
+      </w:pPr>
+      <w:r>
+        <w:tab/>
+      </w:r>
+      <w:proofErr w:type="gramStart"/>
+      <w:r>
+        <w:t>for</w:t>
+      </w:r>
+      <w:proofErr w:type="gramEnd"/>
+      <w:r>
+        <w:t xml:space="preserve"> </w:t>
+      </w:r>
+      <w:proofErr w:type="spellStart"/>
+      <w:r>
+        <w:t>i</w:t>
+      </w:r>
+      <w:proofErr w:type="spellEnd"/>
+      <w:r>
+        <w:t xml:space="preserve"> = </w:t>
+      </w:r>
+      <w:r>
+        <w:t>a</w:t>
+      </w:r>
+      <w:r>
+        <w:t xml:space="preserve">, </w:t>
+      </w:r>
+      <w:r>
+        <w:t xml:space="preserve">a + 2, a + 4, </w:t>
+      </w:r>
+      <w:r>
+        <w:t xml:space="preserve">…, not exceeding </w:t>
+      </w:r>
+      <w:r>
+        <w:t>√n</w:t>
+      </w:r>
+    </w:p>
+    <w:p>
+      <w:pPr>
+        <w:pStyle w:val="Code"/>
+      </w:pPr>
+      <w:r>
+        <w:tab/>
+      </w:r>
+      <w:r>
+        <w:tab/>
+      </w:r>
+      <w:proofErr w:type="gramStart"/>
+      <w:r>
+        <w:t>if</w:t>
+      </w:r>
+      <w:proofErr w:type="gramEnd"/>
+      <w:r>
+        <w:t xml:space="preserve"> C[</w:t>
+      </w:r>
+      <w:proofErr w:type="spellStart"/>
+      <w:r>
+        <w:t>i</w:t>
+      </w:r>
+      <w:proofErr w:type="spellEnd"/>
+      <w:r>
+        <w:t>] is false</w:t>
+      </w:r>
+    </w:p>
+    <w:p>
+      <w:pPr>
+        <w:pStyle w:val="Code"/>
+      </w:pPr>
+      <w:r>
+        <w:tab/>
+      </w:r>
+      <w:r>
+        <w:tab/>
+      </w:r>
+      <w:r>
+        <w:tab/>
+      </w:r>
+      <w:proofErr w:type="gramStart"/>
+      <w:r>
+        <w:t>for</w:t>
+      </w:r>
+      <w:proofErr w:type="gramEnd"/>
+      <w:r>
+        <w:t xml:space="preserve"> j = i</w:t>
+      </w:r>
+      <w:r>
+        <w:rPr>
+          <w:vertAlign w:val="superscript"/>
+        </w:rPr>
+        <w:t>2</w:t>
+      </w:r>
+      <w:r>
+        <w:t>,</w:t>
+      </w:r>
+      <w:r>
+        <w:t xml:space="preserve"> </w:t>
+      </w:r>
+      <w:r>
+        <w:t>i</w:t>
+      </w:r>
+      <w:r>
+        <w:rPr>
+          <w:vertAlign w:val="superscript"/>
+        </w:rPr>
+        <w:t>2</w:t>
+      </w:r>
+      <w:r>
+        <w:t xml:space="preserve"> + 2i, i</w:t>
+      </w:r>
+      <w:r>
+        <w:rPr>
+          <w:vertAlign w:val="superscript"/>
+        </w:rPr>
+        <w:t>2</w:t>
+      </w:r>
+      <w:r>
+        <w:t xml:space="preserve"> + 4i, i</w:t>
+      </w:r>
+      <w:r>
+        <w:rPr>
+          <w:vertAlign w:val="superscript"/>
+        </w:rPr>
+        <w:t>2</w:t>
+      </w:r>
+      <w:r>
+        <w:t xml:space="preserve"> + 6i, …, not exceeding b</w:t>
+      </w:r>
+    </w:p>
+    <w:p>
+      <w:pPr>
+        <w:pStyle w:val="Code"/>
+      </w:pPr>
+      <w:r>
+        <w:tab/>
+      </w:r>
+      <w:r>
+        <w:tab/>
+      </w:r>
+      <w:r>
+        <w:tab/>
+      </w:r>
+      <w:r>
+        <w:tab/>
+      </w:r>
+      <w:r>
+        <w:tab/>
+        <w:t>C[j] = true</w:t>
+      </w:r>
+    </w:p>
+    <w:p>
+      <w:pPr>
+        <w:pStyle w:val="Code"/>
+      </w:pPr>
+    </w:p>
+    <w:p>
+      <w:pPr>
+        <w:pStyle w:val="Code"/>
+      </w:pPr>
+      <w:proofErr w:type="gramStart"/>
+      <w:r>
+        <w:t>define</w:t>
+      </w:r>
+      <w:proofErr w:type="gramEnd"/>
+      <w:r>
+        <w:t xml:space="preserve"> </w:t>
+      </w:r>
+      <w:proofErr w:type="spellStart"/>
+      <w:r>
+        <w:t>removePrimesFromPreviousBlocks</w:t>
+      </w:r>
+      <w:proofErr w:type="spellEnd"/>
+      <w:r>
+        <w:t>(a, b)</w:t>
+      </w:r>
+    </w:p>
+    <w:p>
+      <w:pPr>
+        <w:pStyle w:val="Code"/>
+      </w:pPr>
+      <w:r>
+        <w:tab/>
+      </w:r>
+      <w:proofErr w:type="gramStart"/>
+      <w:r>
+        <w:t>for</w:t>
+      </w:r>
+      <w:proofErr w:type="gramEnd"/>
+      <w:r>
+        <w:t xml:space="preserve"> </w:t>
+      </w:r>
+      <w:proofErr w:type="spellStart"/>
+      <w:r>
+        <w:t>i</w:t>
+      </w:r>
+      <w:proofErr w:type="spellEnd"/>
+      <w:r>
+        <w:t xml:space="preserve"> = 0, 1, 2, …, not exceeding the position in C associated with </w:t>
+      </w:r>
+      <w:r>
+        <w:t>√n</w:t>
+      </w:r>
+    </w:p>
+    <w:p>
+      <w:pPr>
+        <w:pStyle w:val="Code"/>
+      </w:pPr>
+      <w:r>
+        <w:tab/>
+      </w:r>
+      <w:r>
+        <w:tab/>
+      </w:r>
+      <w:proofErr w:type="gramStart"/>
+      <w:r>
+        <w:t>if</w:t>
+      </w:r>
+      <w:proofErr w:type="gramEnd"/>
+      <w:r>
+        <w:t xml:space="preserve"> C[</w:t>
+      </w:r>
+      <w:proofErr w:type="spellStart"/>
+      <w:r>
+        <w:t>i</w:t>
+      </w:r>
+      <w:proofErr w:type="spellEnd"/>
+      <w:r>
+        <w:t>] is false</w:t>
+      </w:r>
+    </w:p>
+    <w:p>
+      <w:pPr>
+        <w:pStyle w:val="Code"/>
+      </w:pPr>
+      <w:r>
+        <w:tab/>
+      </w:r>
+      <w:r>
+        <w:tab/>
+      </w:r>
+      <w:r>
+        <w:tab/>
+        <w:t xml:space="preserve">p = closest prime multiple of number associated with position </w:t>
+      </w:r>
+      <w:proofErr w:type="spellStart"/>
+      <w:r>
+        <w:t>i</w:t>
+      </w:r>
+      <w:proofErr w:type="spellEnd"/>
+      <w:r>
+        <w:t xml:space="preserve"> in relation to a</w:t>
+      </w:r>
+    </w:p>
+    <w:p>
+      <w:pPr>
+        <w:pStyle w:val="Code"/>
+      </w:pPr>
+      <w:r>
+        <w:tab/>
+      </w:r>
+      <w:r>
+        <w:tab/>
+      </w:r>
+      <w:r>
+        <w:tab/>
+      </w:r>
+      <w:proofErr w:type="gramStart"/>
+      <w:r>
+        <w:t>for</w:t>
+      </w:r>
+      <w:proofErr w:type="gramEnd"/>
+      <w:r>
+        <w:t xml:space="preserve"> j = p, p + 2p, p + 4p, …, not exceeding b</w:t>
+      </w:r>
+    </w:p>
+    <w:p>
+      <w:pPr>
+        <w:pStyle w:val="Code"/>
+      </w:pPr>
+      <w:r>
+        <w:tab/>
+      </w:r>
+      <w:r>
+        <w:tab/>
+      </w:r>
+      <w:r>
+        <w:tab/>
+      </w:r>
+      <w:r>
+        <w:tab/>
+        <w:t>C[j] = true</w:t>
+      </w:r>
+    </w:p>
+    <w:p/>
+    <w:p>
+      <w:pPr>
+        <w:pStyle w:val="Subsection"/>
+      </w:pPr>
+      <w:r>
+        <w:t xml:space="preserve">Sequential prime sieve using fast marking with block decomposition optimized for </w:t>
+      </w:r>
+      <w:r>
+        <w:t>time</w:t>
+      </w:r>
+    </w:p>
+    <w:p>
+      <w:pPr>
+        <w:pStyle w:val="Normalfisrtparagraph"/>
+      </w:pPr>
+      <w:r>
+        <w:t>Algorithm 3.1</w:t>
+      </w:r>
+      <w:r>
+        <w:t xml:space="preserve"> </w:t>
+      </w:r>
+      <w:r>
+        <w:t>has a section of code that is constantly repeating computations. That section is the calculation</w:t>
+      </w:r>
+      <w:r>
+        <w:t xml:space="preserve"> of the closest prime</w:t>
+      </w:r>
+      <w:r>
+        <w:t xml:space="preserve"> number in relation to the beginning of the block.</w:t>
+      </w:r>
+      <w:r>
+        <w:t xml:space="preserve"> In order to prevent this repetition, this version keeps in memory the last prime multiple associated with each prime. And since it is only necessary to store the prime multiples associated to primes up to </w:t>
+      </w:r>
+      <w:r>
+        <w:t>√n</w:t>
+      </w:r>
+      <w:r>
+        <w:t>, this is a very reasonable tradeoff between space and computation time.</w:t>
+      </w:r>
+    </w:p>
+    <w:p>
+      <w:pPr>
+        <w:pStyle w:val="Normalremainingparagraphs"/>
+      </w:pPr>
+      <w:r>
+        <w:t xml:space="preserve">This was also the first variation in which was implemented a first version of a segmented sieve in order to try to save some memory by keeping the </w:t>
+      </w:r>
+      <w:proofErr w:type="spellStart"/>
+      <w:r>
+        <w:t>bitset</w:t>
+      </w:r>
+      <w:proofErr w:type="spellEnd"/>
+      <w:r>
+        <w:t xml:space="preserve"> of </w:t>
+      </w:r>
+      <w:proofErr w:type="spellStart"/>
+      <w:r>
+        <w:t>bools</w:t>
+      </w:r>
+      <w:proofErr w:type="spellEnd"/>
+      <w:r>
+        <w:t xml:space="preserve"> only for the current block. But since all the primes found were kept in memory, it ended consuming much more since each primes has 64 bits of storage.</w:t>
+      </w:r>
+    </w:p>
+    <w:p>
+      <w:pPr>
+        <w:pStyle w:val="Normalfisrtparagraph"/>
+      </w:pPr>
+    </w:p>
+    <w:p>
+      <w:pPr>
+        <w:pStyle w:val="Normalfisrtparagraph"/>
+      </w:pPr>
+    </w:p>
+    <w:p>
+      <w:pPr>
+        <w:pStyle w:val="Subsection"/>
+      </w:pPr>
+      <w:r>
+        <w:lastRenderedPageBreak/>
+        <w:t xml:space="preserve">Sequential prime sieve using fast marking with block decomposition optimized for </w:t>
+      </w:r>
+      <w:r>
+        <w:t>space and time</w:t>
+      </w:r>
+    </w:p>
+    <w:p>
+      <w:pPr>
+        <w:pStyle w:val="Normalfisrtparagraph"/>
+      </w:pPr>
+      <w:r>
+        <w:t xml:space="preserve">This variation was implemented to reduce even more the repetition of computation that occur in the previous algorithm and to </w:t>
+      </w:r>
+      <w:r>
+        <w:t>revert to the previous memory scheme.</w:t>
+      </w:r>
+    </w:p>
+    <w:p>
+      <w:pPr>
+        <w:pStyle w:val="Normalremainingparagraphs"/>
+      </w:pPr>
+      <w:r>
+        <w:t xml:space="preserve">The improvement is to avoid the repetition of the computation of the double of a prime to use as an increment in the </w:t>
+      </w:r>
+      <w:proofErr w:type="spellStart"/>
+      <w:r>
+        <w:t>removePrimesFromPreviousBlocks</w:t>
+      </w:r>
+      <w:proofErr w:type="spellEnd"/>
+      <w:r>
+        <w:t xml:space="preserve"> function. As such, once the prime double is calculated for the first time in </w:t>
+      </w:r>
+      <w:proofErr w:type="spellStart"/>
+      <w:r>
+        <w:t>calculatePrimesInBlock</w:t>
+      </w:r>
+      <w:proofErr w:type="spellEnd"/>
+      <w:r>
+        <w:t>, it is associated to the prime multiple. Since there are very few primes to sieve in comparison to the maximum range of sieving, saving a pair of the current prime multiple and its double to avoid constant repetition of computations, is very reasonable.</w:t>
+      </w:r>
+    </w:p>
+    <w:p>
+      <w:pPr>
+        <w:pStyle w:val="Normalremainingparagraphs"/>
+      </w:pPr>
+    </w:p>
+    <w:p>
+      <w:pPr>
+        <w:pStyle w:val="Subsection"/>
+      </w:pPr>
+      <w:r>
+        <w:t xml:space="preserve">Sequential prime sieve using fast marking with block decomposition optimized for </w:t>
+      </w:r>
+      <w:r>
+        <w:t xml:space="preserve">space with </w:t>
+      </w:r>
+      <w:r>
+        <w:t xml:space="preserve">modulo 30 </w:t>
+      </w:r>
+      <w:r>
+        <w:t>wheel factorization</w:t>
+      </w:r>
+    </w:p>
+    <w:p>
+      <w:pPr>
+        <w:pStyle w:val="Normalremainingparagraphs"/>
+        <w:ind w:firstLine="0"/>
+      </w:pPr>
+      <w:r>
+        <w:t>This was the first variation to introduce the use of the wheel factorization to speed up the sieving process.</w:t>
+      </w:r>
+    </w:p>
+    <w:p>
+      <w:pPr>
+        <w:pStyle w:val="Normalremainingparagraphs"/>
+      </w:pPr>
+      <w:r>
+        <w:t xml:space="preserve">Instead of using the wheel factorization to pre-sieve numbers and update the </w:t>
+      </w:r>
+      <w:proofErr w:type="spellStart"/>
+      <w:r>
+        <w:t>bitset</w:t>
+      </w:r>
+      <w:proofErr w:type="spellEnd"/>
+      <w:r>
+        <w:t xml:space="preserve"> of composite numbers, the current implementation uses the wheel sieve to determine </w:t>
+      </w:r>
+      <w:r>
+        <w:t xml:space="preserve">the next possible prime given a number. This way the </w:t>
+      </w:r>
+      <w:proofErr w:type="spellStart"/>
+      <w:r>
+        <w:t>bitset</w:t>
+      </w:r>
+      <w:proofErr w:type="spellEnd"/>
+      <w:r>
+        <w:t xml:space="preserve"> is only updated in the positions that represent possible primes. This variation of use of the wheel sieve is more efficient for sieving, but also implies that to extract the primes from </w:t>
+      </w:r>
+      <w:proofErr w:type="spellStart"/>
+      <w:r>
+        <w:t>bitset</w:t>
+      </w:r>
+      <w:proofErr w:type="spellEnd"/>
+      <w:r>
+        <w:t xml:space="preserve"> only the positions associated with possible primes must be evaluated, since the other were not considered in the sieving process.</w:t>
+      </w:r>
+    </w:p>
+    <w:p>
+      <w:pPr>
+        <w:pStyle w:val="Normalremainingparagraphs"/>
+      </w:pPr>
+      <w:r>
+        <w:t xml:space="preserve">With this insight, the access to the </w:t>
+      </w:r>
+      <w:proofErr w:type="spellStart"/>
+      <w:r>
+        <w:t>bitset</w:t>
+      </w:r>
+      <w:proofErr w:type="spellEnd"/>
+      <w:r>
+        <w:t xml:space="preserve"> was changed in order to store only bits associated to possible primes, and reduce the memory consumption by 16%, since a wheel with modulo 30 removes 66% of composites, including the even numbers that were already left out in previous algorithms.</w:t>
+      </w:r>
+    </w:p>
+    <w:p>
+      <w:pPr>
+        <w:pStyle w:val="Normalremainingparagraphs"/>
+      </w:pPr>
+      <w:r>
+        <w:t xml:space="preserve">The problem with method is that it introduces a lot of overhead to </w:t>
+      </w:r>
+      <w:proofErr w:type="gramStart"/>
+      <w:r>
+        <w:t>determined</w:t>
+      </w:r>
+      <w:proofErr w:type="gramEnd"/>
+      <w:r>
+        <w:t xml:space="preserve"> which position of the </w:t>
+      </w:r>
+      <w:proofErr w:type="spellStart"/>
+      <w:r>
+        <w:t>bitset</w:t>
+      </w:r>
+      <w:proofErr w:type="spellEnd"/>
+      <w:r>
+        <w:t xml:space="preserve"> is associated to a given prime. And the computation time increased considerably since memory access is a bottleneck of the algorithm. As a result, this version should be use when there is very little memory available. And even in these conditions the use of algorithm 14 is better, since is a truly segmented version and is complete configurable on how much memory it can use, and since is implemented with </w:t>
+      </w:r>
+      <w:proofErr w:type="spellStart"/>
+      <w:r>
+        <w:t>OpenMP</w:t>
+      </w:r>
+      <w:proofErr w:type="spellEnd"/>
+      <w:r>
+        <w:t xml:space="preserve">, it takes full advantage of </w:t>
+      </w:r>
+      <w:r>
+        <w:t>today’s</w:t>
+      </w:r>
+      <w:r>
+        <w:t xml:space="preserve"> computer architectures.</w:t>
+      </w:r>
+    </w:p>
+    <w:p>
+      <w:pPr>
+        <w:pStyle w:val="Normalremainingparagraphs"/>
+      </w:pPr>
+    </w:p>
+    <w:p>
+      <w:pPr>
+        <w:pStyle w:val="Subsection"/>
+      </w:pPr>
+      <w:r>
+        <w:t xml:space="preserve">Sequential prime sieve using fast marking with block decomposition optimized for </w:t>
+      </w:r>
+      <w:r>
+        <w:t>space with modulo 210 wheel factorization</w:t>
+      </w:r>
+    </w:p>
+    <w:p>
+      <w:pPr>
+        <w:pStyle w:val="Normalremainingparagraphs"/>
+        <w:ind w:firstLine="0"/>
+      </w:pPr>
+      <w:r>
+        <w:t>This is the same version as algorithm 3.6, but uses a modulo 210 wheel to sieve 77% of the composites and as such, reduce memory consumption by 27% in relation to previous algorithms that do not use a wheel.</w:t>
+      </w:r>
+    </w:p>
+    <w:p>
+      <w:pPr>
+        <w:pStyle w:val="Normalremainingparagraphs"/>
+      </w:pPr>
+    </w:p>
+    <w:p>
+      <w:pPr>
+        <w:pStyle w:val="Subsection"/>
+      </w:pPr>
+      <w:r>
+        <w:t xml:space="preserve">Sequential prime sieve using fast marking with block decomposition optimized for </w:t>
+      </w:r>
+      <w:r>
+        <w:t>space and time and with modulo 30 wheel factorization</w:t>
+      </w:r>
+    </w:p>
+    <w:p>
+      <w:pPr>
+        <w:pStyle w:val="Normalremainingparagraphs"/>
+        <w:ind w:firstLine="0"/>
+      </w:pPr>
+      <w:r>
+        <w:t>Since the use of the wheel to store only bits of possible primes introduced a lot of overhead, this version reverts to the previous scheme of storing all odd numbers, and uses the wheel to skip the sieving of the composites of the prime numbers 2, 3 and 5.</w:t>
+      </w:r>
+    </w:p>
+    <w:p>
+      <w:pPr>
+        <w:pStyle w:val="Normalremainingparagraphs"/>
+        <w:ind w:firstLine="0"/>
+      </w:pPr>
+      <w:r>
+        <w:t>This way it was obtained a significant performance boost of almost 50% less computation time in comparison with the algorithms that did not use wheels.</w:t>
+      </w:r>
+    </w:p>
+    <w:p>
+      <w:pPr>
+        <w:pStyle w:val="Normalremainingparagraphs"/>
+        <w:ind w:firstLine="0"/>
+      </w:pPr>
+    </w:p>
+    <w:p>
+      <w:pPr>
+        <w:pStyle w:val="Subsection"/>
+      </w:pPr>
+      <w:r>
+        <w:t xml:space="preserve">Sequential prime sieve using fast marking with block decomposition optimized for </w:t>
+      </w:r>
+      <w:r>
+        <w:t>space and time and with mod</w:t>
+      </w:r>
+      <w:r>
+        <w:t>ulo 210</w:t>
+      </w:r>
+      <w:r>
+        <w:t xml:space="preserve"> wheel factorization</w:t>
+      </w:r>
+    </w:p>
+    <w:p>
+      <w:pPr>
+        <w:pStyle w:val="Normalremainingparagraphs"/>
+      </w:pPr>
+      <w:r>
+        <w:t xml:space="preserve">This is the same algorithm as 3.8, but with </w:t>
+      </w:r>
+      <w:proofErr w:type="gramStart"/>
+      <w:r>
+        <w:t>a modulo</w:t>
+      </w:r>
+      <w:proofErr w:type="gramEnd"/>
+      <w:r>
+        <w:t xml:space="preserve"> 210 wheel, and as such, it skips also the composites of the prime number 7.</w:t>
+      </w:r>
+    </w:p>
+    <w:p>
+      <w:pPr>
+        <w:pStyle w:val="Subsection"/>
+      </w:pPr>
+      <w:r>
+        <w:br w:type="page"/>
+      </w:r>
+      <w:r>
+        <w:lastRenderedPageBreak/>
+        <w:t xml:space="preserve">Sequential prime sieve using fast marking with block decomposition optimized for </w:t>
+      </w:r>
+      <w:r>
+        <w:t>time and with modulo 30 wheel factorization</w:t>
+      </w:r>
+    </w:p>
+    <w:p>
+      <w:pPr>
+        <w:pStyle w:val="Normalremainingparagraphs"/>
+        <w:ind w:firstLine="0"/>
+      </w:pPr>
+      <w:r>
+        <w:t xml:space="preserve">Since memory access is a bottleneck in all sieving algorithms, this version try to determine if using direct memory access without any need to offset calculations would improve performance. </w:t>
+      </w:r>
+    </w:p>
+    <w:p>
+      <w:pPr>
+        <w:pStyle w:val="Normalremainingparagraphs"/>
+      </w:pPr>
+      <w:r>
+        <w:t xml:space="preserve">The only difference between this variation and the previous is that it was reserved memory for all numbers, so that the number itself was the position within the </w:t>
+      </w:r>
+      <w:proofErr w:type="spellStart"/>
+      <w:r>
+        <w:t>bitset</w:t>
+      </w:r>
+      <w:proofErr w:type="spellEnd"/>
+      <w:r>
+        <w:t xml:space="preserve"> where the sieve analysis was going to be store.</w:t>
+      </w:r>
+    </w:p>
+    <w:p>
+      <w:pPr>
+        <w:pStyle w:val="Normalremainingparagraphs"/>
+      </w:pPr>
+      <w:r>
+        <w:t>The results show that in fact performance did improve, but only for small range primes (less than 2^25).</w:t>
+      </w:r>
+    </w:p>
+    <w:p>
+      <w:pPr>
+        <w:pStyle w:val="Normalremainingparagraphs"/>
+      </w:pPr>
+      <w:r>
+        <w:t>The possible reason may be related to the fact that with this strategy, only half of the numbers can be stored in cache (comparing to only storing even numbers). And as such, although the overhead to access memory is reduced, the net loss in cache misses starts to outweigh the improved memory access when the range is increased.</w:t>
+      </w:r>
+    </w:p>
+    <w:p>
+      <w:pPr>
+        <w:pStyle w:val="Normalremainingparagraphs"/>
+      </w:pPr>
+    </w:p>
+    <w:p>
+      <w:pPr>
+        <w:pStyle w:val="Subsection"/>
+      </w:pPr>
+      <w:r>
+        <w:t xml:space="preserve">Sequential prime sieve using fast marking with block decomposition optimized for </w:t>
+      </w:r>
+      <w:r>
+        <w:t>time and with modulo 210 wheel factorization</w:t>
+      </w:r>
+    </w:p>
+    <w:p>
+      <w:pPr>
+        <w:pStyle w:val="Normalremainingparagraphs"/>
+        <w:ind w:firstLine="0"/>
+      </w:pPr>
+      <w:r>
+        <w:t xml:space="preserve">This is the same version as the previous one but with </w:t>
+      </w:r>
+      <w:proofErr w:type="gramStart"/>
+      <w:r>
+        <w:t>a modulo</w:t>
+      </w:r>
+      <w:proofErr w:type="gramEnd"/>
+      <w:r>
+        <w:t xml:space="preserve"> 210 wheel, in order to skip the composites of the prime number 7. </w:t>
+      </w:r>
+    </w:p>
+    <w:p>
+      <w:pPr>
+        <w:pStyle w:val="Normalremainingparagraphs"/>
+        <w:ind w:firstLine="0"/>
+      </w:pPr>
+    </w:p>
+    <w:p>
+      <w:pPr>
+        <w:pStyle w:val="Subsection"/>
+      </w:pPr>
+      <w:r>
+        <w:t>Parallel</w:t>
+      </w:r>
+      <w:r>
+        <w:t xml:space="preserve"> prime sieve using fast marking with block decomposition optimized for </w:t>
+      </w:r>
+      <w:r>
+        <w:t>space and time and with modulo 210 wheel factorization</w:t>
+      </w:r>
+    </w:p>
+    <w:p>
+      <w:pPr>
+        <w:pStyle w:val="Normalremainingparagraphs"/>
+        <w:ind w:firstLine="0"/>
+      </w:pPr>
+      <w:r>
+        <w:t xml:space="preserve">With current computer architectures any computer intensive algorithm should be design to take full advantage of the parallel computation available in multicore systems. </w:t>
+      </w:r>
+      <w:r>
+        <w:t xml:space="preserve">Given that the previous algorithms were already implemented using block decomposition, </w:t>
+      </w:r>
+      <w:r>
+        <w:t xml:space="preserve">and that the multicore systems use shared memory, </w:t>
+      </w:r>
+      <w:r>
+        <w:t xml:space="preserve">the port of the best sequential algorithm (algorithm 9), to a parallel architecture using </w:t>
+      </w:r>
+      <w:proofErr w:type="spellStart"/>
+      <w:r>
+        <w:t>OpenMP</w:t>
+      </w:r>
+      <w:proofErr w:type="spellEnd"/>
+      <w:r>
+        <w:t>, only required minor changes to the source code, in order to assign groups of blocks to different threads, and optimize the allocation of these blocks in order to avoid load unbalancing between the different threads.</w:t>
+      </w:r>
+    </w:p>
+    <w:p>
+      <w:pPr>
+        <w:pStyle w:val="Normalremainingparagraphs"/>
+      </w:pPr>
+    </w:p>
+    <w:p>
+      <w:pPr>
+        <w:pStyle w:val="Subsection"/>
+      </w:pPr>
+      <w:r>
+        <w:t>Parallel</w:t>
+      </w:r>
+      <w:r>
+        <w:t xml:space="preserve"> prime sieve using fast marking with block decomposition optimized for </w:t>
+      </w:r>
+      <w:r>
+        <w:t>time and with modulo 210 wheel factorization</w:t>
+      </w:r>
+    </w:p>
+    <w:p>
+      <w:pPr>
+        <w:pStyle w:val="Normalremainingparagraphs"/>
+        <w:ind w:firstLine="0"/>
+      </w:pPr>
+      <w:r>
+        <w:t>This is the same algorithm as above, but trying again to see if using direct memory access expanded to larger ranges, and in fact it did, but not much. This variant is only faster than the previous up to 2^26.</w:t>
+      </w:r>
+    </w:p>
+    <w:p>
+      <w:pPr>
+        <w:pStyle w:val="Normalremainingparagraphs"/>
+      </w:pPr>
+    </w:p>
+    <w:p>
+      <w:pPr>
+        <w:keepNext/>
+        <w:keepLines/>
+        <w:numPr>
+          <w:ilvl w:val="1"/>
+          <w:numId w:val="5"/>
+        </w:numPr>
+        <w:suppressAutoHyphens/>
+        <w:spacing w:before="360" w:after="160"/>
+        <w:outlineLvl w:val="1"/>
+        <w:rPr>
+          <w:b/>
+          <w:bCs/>
+          <w:iCs/>
+        </w:rPr>
+      </w:pPr>
+      <w:r>
+        <w:rPr>
+          <w:b/>
+          <w:bCs/>
+          <w:iCs/>
+        </w:rPr>
+        <w:t>Segmented p</w:t>
+      </w:r>
+      <w:r>
+        <w:rPr>
+          <w:b/>
+          <w:bCs/>
+          <w:iCs/>
+        </w:rPr>
+        <w:t>arallel prime sieve using fast marking with block decomposition optimized for space and time and with modulo 210 wheel factorization</w:t>
+      </w:r>
+    </w:p>
+    <w:p>
+      <w:pPr>
+        <w:pStyle w:val="Normalremainingparagraphs"/>
+      </w:pPr>
+      <w:r>
+        <w:t xml:space="preserve">Since the parallel algorithms were very fast to sieve primes up to 2^32 (about a second), it was developed a segmented variant to allow the computation of primes up to 2^64 using only the memory that is specified in the command line arguments. This way, the algorithm can adapt to different hardware and still compute all primes up to 2^64 with very little overhead (about 3%) compared with the fastest </w:t>
+      </w:r>
+      <w:proofErr w:type="spellStart"/>
+      <w:r>
+        <w:t>OpenMP</w:t>
+      </w:r>
+      <w:proofErr w:type="spellEnd"/>
+      <w:r>
+        <w:t xml:space="preserve"> version (algorithm 12). This overhead is associated with the management required of the segments (groups of blocks), and various checks to verify if export to file or prime count was specified by the user.</w:t>
+      </w:r>
+    </w:p>
+    <w:p>
+      <w:pPr>
+        <w:pStyle w:val="Normalremainingparagraphs"/>
+      </w:pPr>
+      <w:r>
+        <w:t>Given the results, this is the recommend algorithm to use in multicore systems when it is required to calculate very large primes (bigger than 2^35), using efficiently the memory available.</w:t>
+      </w:r>
+    </w:p>
+    <w:p>
+      <w:pPr>
+        <w:pStyle w:val="Normalremainingparagraphs"/>
+      </w:pPr>
+    </w:p>
+    <w:p>
+      <w:pPr>
+        <w:pStyle w:val="Normalremainingparagraphs"/>
+      </w:pPr>
+    </w:p>
+    <w:p>
+      <w:pPr>
+        <w:pStyle w:val="Normalremainingparagraphs"/>
+      </w:pPr>
+    </w:p>
+    <w:p>
+      <w:pPr>
+        <w:pStyle w:val="Normalremainingparagraphs"/>
+      </w:pPr>
+    </w:p>
+    <w:p>
+      <w:pPr>
+        <w:pStyle w:val="Normalremainingparagraphs"/>
+      </w:pPr>
+    </w:p>
+    <w:p>
+      <w:pPr>
+        <w:pStyle w:val="Normalremainingparagraphs"/>
+      </w:pPr>
+    </w:p>
+    <w:p>
+      <w:pPr>
+        <w:keepNext/>
+        <w:keepLines/>
+        <w:numPr>
+          <w:ilvl w:val="1"/>
+          <w:numId w:val="5"/>
+        </w:numPr>
+        <w:suppressAutoHyphens/>
+        <w:spacing w:before="360" w:after="160"/>
+        <w:outlineLvl w:val="1"/>
+        <w:rPr>
+          <w:b/>
+          <w:bCs/>
+          <w:iCs/>
+        </w:rPr>
+      </w:pPr>
+      <w:r>
+        <w:rPr>
+          <w:b/>
+          <w:bCs/>
+          <w:iCs/>
+        </w:rPr>
+        <w:lastRenderedPageBreak/>
+        <w:t xml:space="preserve">Distributed </w:t>
+      </w:r>
+      <w:r>
+        <w:rPr>
+          <w:b/>
+          <w:bCs/>
+          <w:iCs/>
+        </w:rPr>
+        <w:t>prime sieve using fast marking with block decomposition optimized for space and time and with modulo 210 wheel factorization</w:t>
+      </w:r>
+    </w:p>
+    <w:p>
+      <w:pPr>
+        <w:pStyle w:val="Normalremainingparagraphs"/>
+        <w:ind w:firstLine="0"/>
+      </w:pPr>
+      <w:r>
+        <w:t>This is the first implementation of a distributed prime sieve algorithm prepared to run in homogeneous computer clusters.</w:t>
+      </w:r>
+    </w:p>
+    <w:p>
+      <w:pPr>
+        <w:pStyle w:val="Normalremainingparagraphs"/>
+      </w:pPr>
+      <w:r>
+        <w:t xml:space="preserve">It uses the best sequential algorithm </w:t>
+      </w:r>
+      <w:r>
+        <w:t xml:space="preserve">(9), </w:t>
+      </w:r>
+      <w:r>
+        <w:t>and splits evenly the workload among the processes.</w:t>
+      </w:r>
+    </w:p>
+    <w:p>
+      <w:pPr>
+        <w:pStyle w:val="Normalremainingparagraphs"/>
+      </w:pPr>
+      <w:r>
+        <w:t xml:space="preserve">In order to keep communication between processes to a minimum, each process computes the primes up to </w:t>
+      </w:r>
+      <w:r>
+        <w:t>√n</w:t>
+      </w:r>
+      <w:r>
+        <w:t xml:space="preserve"> and then uses then to sieve their share of the workload.</w:t>
+      </w:r>
+    </w:p>
+    <w:p>
+      <w:pPr>
+        <w:pStyle w:val="Normalremainingparagraphs"/>
+      </w:pPr>
+      <w:r>
+        <w:t>The share of the workload [</w:t>
+      </w:r>
+      <w:proofErr w:type="spellStart"/>
+      <w:r>
+        <w:t>startNumber</w:t>
+      </w:r>
+      <w:proofErr w:type="spellEnd"/>
+      <w:r>
+        <w:t xml:space="preserve">, </w:t>
+      </w:r>
+      <w:proofErr w:type="spellStart"/>
+      <w:proofErr w:type="gramStart"/>
+      <w:r>
+        <w:t>endNumber</w:t>
+      </w:r>
+      <w:proofErr w:type="spellEnd"/>
+      <w:r>
+        <w:t>[</w:t>
+      </w:r>
+      <w:proofErr w:type="gramEnd"/>
+      <w:r>
+        <w:t xml:space="preserve"> is computed as follows:</w:t>
+      </w:r>
+    </w:p>
+    <w:p>
+      <w:pPr>
+        <w:pStyle w:val="Normalremainingparagraphs"/>
+      </w:pPr>
+      <w:proofErr w:type="spellStart"/>
+      <w:proofErr w:type="gramStart"/>
+      <w:r>
+        <w:t>startNumber</w:t>
+      </w:r>
+      <w:proofErr w:type="spellEnd"/>
+      <w:proofErr w:type="gramEnd"/>
+      <w:r>
+        <w:t xml:space="preserve"> = </w:t>
+      </w:r>
+      <w:proofErr w:type="spellStart"/>
+      <w:r>
+        <w:t>processID</w:t>
+      </w:r>
+      <w:proofErr w:type="spellEnd"/>
+      <w:r>
+        <w:t xml:space="preserve"> * </w:t>
+      </w:r>
+      <w:proofErr w:type="spellStart"/>
+      <w:r>
+        <w:t>maxRange</w:t>
+      </w:r>
+      <w:proofErr w:type="spellEnd"/>
+      <w:r>
+        <w:t xml:space="preserve"> / </w:t>
+      </w:r>
+      <w:proofErr w:type="spellStart"/>
+      <w:r>
+        <w:t>numberProcessesInWorkgroup</w:t>
+      </w:r>
+      <w:proofErr w:type="spellEnd"/>
+    </w:p>
+    <w:p>
+      <w:pPr>
+        <w:pStyle w:val="Normalremainingparagraphs"/>
+      </w:pPr>
+      <w:proofErr w:type="spellStart"/>
+      <w:proofErr w:type="gramStart"/>
+      <w:r>
+        <w:t>endNumber</w:t>
+      </w:r>
+      <w:proofErr w:type="spellEnd"/>
+      <w:proofErr w:type="gramEnd"/>
+      <w:r>
+        <w:t xml:space="preserve"> = (</w:t>
+      </w:r>
+      <w:proofErr w:type="spellStart"/>
+      <w:r>
+        <w:t>processID</w:t>
+      </w:r>
+      <w:proofErr w:type="spellEnd"/>
+      <w:r>
+        <w:t xml:space="preserve"> + 1) * </w:t>
+      </w:r>
+      <w:proofErr w:type="spellStart"/>
+      <w:r>
+        <w:t>maxRange</w:t>
+      </w:r>
+      <w:proofErr w:type="spellEnd"/>
+      <w:r>
+        <w:t xml:space="preserve"> / </w:t>
+      </w:r>
+      <w:proofErr w:type="spellStart"/>
+      <w:r>
+        <w:t>numberProcessesInWorkgroup</w:t>
+      </w:r>
+      <w:proofErr w:type="spellEnd"/>
+    </w:p>
+    <w:p>
+      <w:pPr>
+        <w:pStyle w:val="Normalremainingparagraphs"/>
+      </w:pPr>
+      <w:proofErr w:type="spellStart"/>
+      <w:proofErr w:type="gramStart"/>
+      <w:r>
+        <w:t>processID</w:t>
+      </w:r>
+      <w:proofErr w:type="spellEnd"/>
+      <w:proofErr w:type="gramEnd"/>
+      <w:r>
+        <w:t xml:space="preserve"> ranges from [0, </w:t>
+      </w:r>
+      <w:proofErr w:type="spellStart"/>
+      <w:r>
+        <w:t>numberProcessesInWorkgroup</w:t>
+      </w:r>
+      <w:proofErr w:type="spellEnd"/>
+      <w:r>
+        <w:t xml:space="preserve"> – 1]</w:t>
+      </w:r>
+    </w:p>
+    <w:p>
+      <w:pPr>
+        <w:keepNext/>
+        <w:keepLines/>
+        <w:numPr>
+          <w:ilvl w:val="1"/>
+          <w:numId w:val="5"/>
+        </w:numPr>
+        <w:suppressAutoHyphens/>
+        <w:spacing w:before="360" w:after="160"/>
+        <w:outlineLvl w:val="1"/>
+        <w:rPr>
+          <w:b/>
+          <w:bCs/>
+          <w:iCs/>
+        </w:rPr>
+      </w:pPr>
+      <w:r>
+        <w:rPr>
+          <w:b/>
+          <w:bCs/>
+          <w:iCs/>
+        </w:rPr>
+        <w:t xml:space="preserve">Distributed </w:t>
+      </w:r>
+      <w:r>
+        <w:rPr>
+          <w:b/>
+          <w:bCs/>
+          <w:iCs/>
+        </w:rPr>
+        <w:t>prime sieve using fast marking with block decomposition optimized for time and with modulo 210 wheel factorization</w:t>
+      </w:r>
+    </w:p>
+    <w:p>
+      <w:pPr>
+        <w:pStyle w:val="Normalremainingparagraphs"/>
+        <w:ind w:firstLine="0"/>
+      </w:pPr>
+      <w:r>
+        <w:t xml:space="preserve">This is the same algorithm as above but using one less operation (shift left 1) per memory access. Is similar to previous algorithms optimized for time, but since the </w:t>
+      </w:r>
+      <w:r>
+        <w:t>algorithm is now segmented, direct memory access can’t be done. Like previous algorithms, this variant only performs better until 2^25.</w:t>
+      </w:r>
+    </w:p>
+    <w:p>
+      <w:pPr>
+        <w:keepNext/>
+        <w:keepLines/>
+        <w:numPr>
+          <w:ilvl w:val="1"/>
+          <w:numId w:val="5"/>
+        </w:numPr>
+        <w:suppressAutoHyphens/>
+        <w:spacing w:before="360" w:after="160"/>
+        <w:outlineLvl w:val="1"/>
+        <w:rPr>
+          <w:b/>
+          <w:bCs/>
+          <w:iCs/>
+        </w:rPr>
+      </w:pPr>
+      <w:r>
+        <w:rPr>
+          <w:b/>
+          <w:bCs/>
+          <w:iCs/>
+        </w:rPr>
+        <w:t xml:space="preserve">Hybrid distributed </w:t>
+      </w:r>
+      <w:r>
+        <w:rPr>
+          <w:b/>
+          <w:bCs/>
+          <w:iCs/>
+        </w:rPr>
+        <w:t xml:space="preserve">prime sieve using fast marking with block decomposition optimized for </w:t>
+      </w:r>
+      <w:r>
+        <w:rPr>
+          <w:b/>
+          <w:bCs/>
+          <w:iCs/>
+        </w:rPr>
+        <w:t xml:space="preserve">space and </w:t>
+      </w:r>
+      <w:r>
+        <w:rPr>
+          <w:b/>
+          <w:bCs/>
+          <w:iCs/>
+        </w:rPr>
+        <w:t>time and with modulo 210 wheel factorization</w:t>
+      </w:r>
+    </w:p>
+    <w:p>
+      <w:pPr>
+        <w:pStyle w:val="Normalremainingparagraphs"/>
+      </w:pPr>
+      <w:r>
+        <w:t>The previous implementation completely disregards the fact that each node in the workgroup may be a multicore system, and as such, a hybrid version would take better advantage of the shared memory architecture to avoid the replication of the</w:t>
+      </w:r>
+      <w:r>
+        <w:t xml:space="preserve"> computation of the</w:t>
+      </w:r>
+      <w:r>
+        <w:t xml:space="preserve"> sieving primes up to </w:t>
+      </w:r>
+      <w:r>
+        <w:t>√n</w:t>
+      </w:r>
+      <w:r>
+        <w:t xml:space="preserve"> in the same node.</w:t>
+      </w:r>
+    </w:p>
+    <w:p>
+      <w:pPr>
+        <w:pStyle w:val="Normalremainingparagraphs"/>
+      </w:pPr>
+      <w:r>
+        <w:t xml:space="preserve">This way, </w:t>
+      </w:r>
+      <w:proofErr w:type="spellStart"/>
+      <w:r>
+        <w:t>OpenMPI</w:t>
+      </w:r>
+      <w:proofErr w:type="spellEnd"/>
+      <w:r>
+        <w:t xml:space="preserve"> can be used to coordinate the distribution of the workload between </w:t>
+      </w:r>
+      <w:r>
+        <w:t>different</w:t>
+      </w:r>
+      <w:r>
+        <w:t xml:space="preserve"> nodes in the cluster and </w:t>
+      </w:r>
+      <w:r>
+        <w:t>then inside each node can be used</w:t>
+      </w:r>
+      <w:r>
+        <w:t xml:space="preserve"> a</w:t>
+      </w:r>
+      <w:r>
+        <w:t>n</w:t>
+      </w:r>
+      <w:r>
+        <w:t xml:space="preserve"> </w:t>
+      </w:r>
+      <w:proofErr w:type="spellStart"/>
+      <w:r>
+        <w:t>OpenMP</w:t>
+      </w:r>
+      <w:proofErr w:type="spellEnd"/>
+      <w:r>
+        <w:t xml:space="preserve"> variant optimized to take full advantage of the shared memory architect</w:t>
+      </w:r>
+      <w:r>
+        <w:t>ure.</w:t>
+      </w:r>
+    </w:p>
+    <w:p>
+      <w:pPr>
+        <w:keepNext/>
+        <w:keepLines/>
+        <w:numPr>
+          <w:ilvl w:val="1"/>
+          <w:numId w:val="5"/>
+        </w:numPr>
+        <w:suppressAutoHyphens/>
+        <w:spacing w:before="360" w:after="160"/>
+        <w:outlineLvl w:val="1"/>
+        <w:rPr>
+          <w:b/>
+          <w:bCs/>
+          <w:iCs/>
+        </w:rPr>
+      </w:pPr>
+      <w:r>
+        <w:rPr>
+          <w:b/>
+          <w:bCs/>
+          <w:iCs/>
+        </w:rPr>
+        <w:t xml:space="preserve">Hybrid distributed </w:t>
+      </w:r>
+      <w:r>
+        <w:rPr>
+          <w:b/>
+          <w:bCs/>
+          <w:iCs/>
+        </w:rPr>
+        <w:t>prime sieve using fast marking with block decomposition optimized for time and with modulo 210 wheel factorization</w:t>
+      </w:r>
+    </w:p>
+    <w:p>
+      <w:pPr>
+        <w:pStyle w:val="Normalremainingparagraphs"/>
+        <w:ind w:firstLine="0"/>
+      </w:pPr>
+      <w:r>
+        <w:t xml:space="preserve">This is similar to algorithm 16, but now </w:t>
+      </w:r>
+      <w:r>
+        <w:t>applied to algorithm 17. Like other algorithms in the same category, it only performed better in relation to the previous algorithm when the max range was less than 2^25.</w:t>
+      </w:r>
+    </w:p>
+    <w:p>
+      <w:pPr>
+        <w:keepNext/>
+        <w:keepLines/>
+        <w:numPr>
+          <w:ilvl w:val="1"/>
+          <w:numId w:val="5"/>
+        </w:numPr>
+        <w:suppressAutoHyphens/>
+        <w:spacing w:before="360" w:after="160"/>
+        <w:outlineLvl w:val="1"/>
+        <w:rPr>
+          <w:b/>
+          <w:bCs/>
+          <w:iCs/>
+        </w:rPr>
+      </w:pPr>
+      <w:r>
+        <w:rPr>
+          <w:b/>
+          <w:bCs/>
+          <w:iCs/>
+        </w:rPr>
+        <w:t xml:space="preserve">Hybrid distributed </w:t>
+      </w:r>
+      <w:r>
+        <w:rPr>
+          <w:b/>
+          <w:bCs/>
+          <w:iCs/>
+        </w:rPr>
+        <w:t xml:space="preserve">prime sieve using fast marking with block decomposition optimized for </w:t>
+      </w:r>
+      <w:r>
+        <w:rPr>
+          <w:b/>
+          <w:bCs/>
+          <w:iCs/>
+        </w:rPr>
+        <w:t>space and time,</w:t>
+      </w:r>
+      <w:r>
+        <w:rPr>
+          <w:b/>
+          <w:bCs/>
+          <w:iCs/>
+        </w:rPr>
+        <w:t xml:space="preserve"> with modulo 210 wheel factorization</w:t>
+      </w:r>
+      <w:r>
+        <w:rPr>
+          <w:b/>
+          <w:bCs/>
+          <w:iCs/>
+        </w:rPr>
+        <w:t xml:space="preserve"> and with dynamic scheduling</w:t>
+      </w:r>
+    </w:p>
+    <w:p>
+      <w:pPr>
+        <w:pStyle w:val="Normalremainingparagraphs"/>
+      </w:pPr>
+      <w:r>
+        <w:t>The previous distributed hybrid algorithms didn’t take into accoun</w:t>
+      </w:r>
+      <w:r>
+        <w:t>t that the cluster in w</w:t>
+      </w:r>
+      <w:r>
+        <w:t>hich they</w:t>
+      </w:r>
+      <w:r>
+        <w:t xml:space="preserve"> may be used can</w:t>
+      </w:r>
+      <w:r>
+        <w:t xml:space="preserve"> have heterogeneous </w:t>
+      </w:r>
+      <w:r>
+        <w:t xml:space="preserve">hardware </w:t>
+      </w:r>
+      <w:r>
+        <w:t>nodes with different processing capacity, and even if the cluster is homogeneous, it may very well have variable workload</w:t>
+      </w:r>
+      <w:r>
+        <w:t>. These</w:t>
+      </w:r>
+      <w:r>
+        <w:t xml:space="preserve"> external factors may have a damaging </w:t>
+      </w:r>
+      <w:r>
+        <w:t>effect</w:t>
+      </w:r>
+      <w:r>
+        <w:t xml:space="preserve"> on the performance of the </w:t>
+      </w:r>
+      <w:r>
+        <w:t xml:space="preserve">previous algorithms because </w:t>
+      </w:r>
+      <w:r>
+        <w:t>some nodes may finish much sooner than other</w:t>
+      </w:r>
+      <w:r>
+        <w:t>s</w:t>
+      </w:r>
+      <w:r>
+        <w:t xml:space="preserve"> and then became idle, while others are still processing at full load. In order to avoid this, it was implemented a dynamic scheduling algorithm based in the variant 18, but with a control process that creates a given number of segments (specified by the user), and then distributes these segments </w:t>
+      </w:r>
+      <w:r>
+        <w:t>dynamically</w:t>
+      </w:r>
+      <w:r>
+        <w:t xml:space="preserve"> according to the requests of the nodes that finish their share. This way, if there is node that finished sooner than others it can continue contributing to the computation by requesting a new segment from the control node. Width this strategy, the algorithm is ready to ada</w:t>
+      </w:r>
+      <w:r>
+        <w:t>pt to heterogeneous clusters with</w:t>
+      </w:r>
+      <w:r>
+        <w:t xml:space="preserve"> variable workloads and can be </w:t>
+      </w:r>
+      <w:r>
+        <w:t>fine-tuned</w:t>
+      </w:r>
+      <w:r>
+        <w:t xml:space="preserve"> to </w:t>
+      </w:r>
+      <w:r>
+        <w:t xml:space="preserve">a </w:t>
+      </w:r>
+      <w:r>
+        <w:t>given network topology by specifying how many segments should be created, how many processes should be started and in which nodes</w:t>
+      </w:r>
+      <w:r>
+        <w:t>, and how many threads should each</w:t>
+      </w:r>
+      <w:r>
+        <w:t xml:space="preserve"> process use.</w:t>
+      </w:r>
+    </w:p>
+    <w:p>
+      <w:pPr>
+        <w:keepNext/>
+        <w:keepLines/>
+        <w:numPr>
+          <w:ilvl w:val="1"/>
+          <w:numId w:val="5"/>
+        </w:numPr>
+        <w:suppressAutoHyphens/>
+        <w:spacing w:before="360" w:after="160"/>
+        <w:outlineLvl w:val="1"/>
+        <w:rPr>
+          <w:b/>
+          <w:bCs/>
+          <w:iCs/>
+        </w:rPr>
+      </w:pPr>
+      <w:r>
+        <w:rPr>
+          <w:b/>
+          <w:bCs/>
+          <w:iCs/>
+        </w:rPr>
+        <w:t xml:space="preserve">Hybrid distributed </w:t>
+      </w:r>
+      <w:r>
+        <w:rPr>
+          <w:b/>
+          <w:bCs/>
+          <w:iCs/>
+        </w:rPr>
+        <w:t xml:space="preserve">prime sieve using fast marking with block decomposition optimized for </w:t>
+      </w:r>
+      <w:r>
+        <w:rPr>
+          <w:b/>
+          <w:bCs/>
+          <w:iCs/>
+        </w:rPr>
+        <w:t>time,</w:t>
+      </w:r>
+      <w:r>
+        <w:rPr>
+          <w:b/>
+          <w:bCs/>
+          <w:iCs/>
+        </w:rPr>
+        <w:t xml:space="preserve"> with modulo 210 wheel factorization</w:t>
+      </w:r>
+      <w:r>
+        <w:rPr>
+          <w:b/>
+          <w:bCs/>
+          <w:iCs/>
+        </w:rPr>
+        <w:t xml:space="preserve"> and with dynamic scheduling</w:t>
+      </w:r>
+    </w:p>
+    <w:p>
+      <w:pPr>
+        <w:pStyle w:val="Normalremainingparagraphs"/>
+      </w:pPr>
+      <w:r>
+        <w:t>Like in the previous algorithms it was implemented a variant optimized for time</w:t>
+      </w:r>
+      <w:r>
+        <w:t xml:space="preserve">, but in this case it performed better </w:t>
+      </w:r>
+      <w:r>
+        <w:t xml:space="preserve">than their equivalent (19) </w:t>
+      </w:r>
+      <w:r>
+        <w:t>up to 2^30</w:t>
+      </w:r>
+      <w:r>
+        <w:t>.</w:t>
+      </w:r>
+    </w:p>
+    <w:p>
+      <w:pPr>
+        <w:pStyle w:val="heading1"/>
+      </w:pPr>
+      <w:r>
+        <w:lastRenderedPageBreak/>
+        <w:t>Methods used to calculate the results</w:t>
+      </w:r>
+    </w:p>
+    <w:p>
+      <w:pPr>
+        <w:overflowPunct/>
+        <w:autoSpaceDE/>
+        <w:autoSpaceDN/>
+        <w:adjustRightInd/>
+        <w:spacing w:line="240" w:lineRule="auto"/>
+        <w:ind w:firstLine="0"/>
+        <w:textAlignment w:val="auto"/>
+      </w:pPr>
+      <w:r>
+        <w:t>The results were collect</w:t>
+      </w:r>
+      <w:r>
+        <w:t xml:space="preserve">ed using </w:t>
+      </w:r>
+      <w:r>
+        <w:t>Ubuntu 13.04 64 bits, and the source code was compiled with –</w:t>
+      </w:r>
+      <w:r>
+        <w:t>O</w:t>
+      </w:r>
+      <w:r>
+        <w:t xml:space="preserve">3 –s flags using </w:t>
+      </w:r>
+      <w:proofErr w:type="spellStart"/>
+      <w:r>
+        <w:t>mpic</w:t>
+      </w:r>
+      <w:proofErr w:type="spellEnd"/>
+      <w:r>
+        <w:t xml:space="preserve">++ with </w:t>
+      </w:r>
+      <w:r>
+        <w:t xml:space="preserve">g++ 4.7.3, </w:t>
+      </w:r>
+      <w:proofErr w:type="spellStart"/>
+      <w:r>
+        <w:t>OpenMPI</w:t>
+      </w:r>
+      <w:proofErr w:type="spellEnd"/>
+      <w:r>
+        <w:t xml:space="preserve"> 1.4.5 and Boost 1.49</w:t>
+      </w:r>
+      <w:r>
+        <w:t>.</w:t>
+      </w:r>
+    </w:p>
+    <w:p>
+      <w:pPr>
+        <w:overflowPunct/>
+        <w:autoSpaceDE/>
+        <w:autoSpaceDN/>
+        <w:adjustRightInd/>
+        <w:spacing w:line="240" w:lineRule="auto"/>
+        <w:ind w:firstLine="0"/>
+        <w:textAlignment w:val="auto"/>
+      </w:pPr>
+    </w:p>
+    <w:p>
+      <w:pPr>
+        <w:overflowPunct/>
+        <w:autoSpaceDE/>
+        <w:autoSpaceDN/>
+        <w:adjustRightInd/>
+        <w:spacing w:line="240" w:lineRule="auto"/>
+        <w:ind w:firstLine="0"/>
+        <w:textAlignment w:val="auto"/>
+      </w:pPr>
+      <w:r>
+        <w:t xml:space="preserve">The </w:t>
+      </w:r>
+      <w:r>
+        <w:t>sequential and parallel results were obtained in the following hard</w:t>
+      </w:r>
+      <w:r>
+        <w:t>w</w:t>
+      </w:r>
+      <w:r>
+        <w:t>are configuration:</w:t>
+      </w:r>
+    </w:p>
+    <w:p>
+      <w:pPr>
+        <w:overflowPunct/>
+        <w:autoSpaceDE/>
+        <w:autoSpaceDN/>
+        <w:adjustRightInd/>
+        <w:spacing w:line="240" w:lineRule="auto"/>
+        <w:ind w:firstLine="0"/>
+        <w:textAlignment w:val="auto"/>
+      </w:pPr>
+    </w:p>
+    <w:p>
+      <w:pPr>
+        <w:overflowPunct/>
+        <w:autoSpaceDE/>
+        <w:autoSpaceDN/>
+        <w:adjustRightInd/>
+        <w:spacing w:line="240" w:lineRule="auto"/>
+        <w:ind w:firstLine="0"/>
+        <w:textAlignment w:val="auto"/>
+        <w:rPr>
+          <w:b/>
+          <w:i/>
+          <w:u w:val="single"/>
+        </w:rPr>
+      </w:pPr>
+      <w:proofErr w:type="spellStart"/>
+      <w:r>
+        <w:rPr>
+          <w:b/>
+          <w:i/>
+          <w:u w:val="single"/>
+        </w:rPr>
+        <w:t>Clevo</w:t>
+      </w:r>
+      <w:proofErr w:type="spellEnd"/>
+      <w:r>
+        <w:rPr>
+          <w:b/>
+          <w:i/>
+          <w:u w:val="single"/>
+        </w:rPr>
+        <w:t xml:space="preserve"> P370</w:t>
+      </w:r>
+      <w:r>
+        <w:rPr>
+          <w:b/>
+          <w:i/>
+          <w:u w:val="single"/>
+        </w:rPr>
+        <w:t>EM</w:t>
+      </w:r>
+    </w:p>
+    <w:p>
+      <w:pPr>
+        <w:overflowPunct/>
+        <w:autoSpaceDE/>
+        <w:autoSpaceDN/>
+        <w:adjustRightInd/>
+        <w:spacing w:line="240" w:lineRule="auto"/>
+        <w:ind w:firstLine="0"/>
+        <w:textAlignment w:val="auto"/>
+      </w:pPr>
+      <w:r>
+        <w:t>CPU: i7-3630QM</w:t>
+      </w:r>
+    </w:p>
+    <w:p>
+      <w:pPr>
+        <w:overflowPunct/>
+        <w:autoSpaceDE/>
+        <w:autoSpaceDN/>
+        <w:adjustRightInd/>
+        <w:spacing w:line="240" w:lineRule="auto"/>
+        <w:ind w:firstLine="0"/>
+        <w:textAlignment w:val="auto"/>
+      </w:pPr>
+      <w:r>
+        <w:t>Clock rate: 2400 MHz</w:t>
+      </w:r>
+    </w:p>
+    <w:p>
+      <w:pPr>
+        <w:overflowPunct/>
+        <w:autoSpaceDE/>
+        <w:autoSpaceDN/>
+        <w:adjustRightInd/>
+        <w:spacing w:line="240" w:lineRule="auto"/>
+        <w:ind w:firstLine="0"/>
+        <w:textAlignment w:val="auto"/>
+      </w:pPr>
+      <w:r>
+        <w:t>L1 cache: 256 KB</w:t>
+      </w:r>
+    </w:p>
+    <w:p>
+      <w:pPr>
+        <w:overflowPunct/>
+        <w:autoSpaceDE/>
+        <w:autoSpaceDN/>
+        <w:adjustRightInd/>
+        <w:spacing w:line="240" w:lineRule="auto"/>
+        <w:ind w:firstLine="0"/>
+        <w:textAlignment w:val="auto"/>
+      </w:pPr>
+      <w:r>
+        <w:t>L2 cache: 1024 KB</w:t>
+      </w:r>
+    </w:p>
+    <w:p>
+      <w:pPr>
+        <w:overflowPunct/>
+        <w:autoSpaceDE/>
+        <w:autoSpaceDN/>
+        <w:adjustRightInd/>
+        <w:spacing w:line="240" w:lineRule="auto"/>
+        <w:ind w:firstLine="0"/>
+        <w:textAlignment w:val="auto"/>
+      </w:pPr>
+      <w:r>
+        <w:t>L3 cache: 6144 KB</w:t>
+      </w:r>
+    </w:p>
+    <w:p>
+      <w:pPr>
+        <w:overflowPunct/>
+        <w:autoSpaceDE/>
+        <w:autoSpaceDN/>
+        <w:adjustRightInd/>
+        <w:spacing w:line="240" w:lineRule="auto"/>
+        <w:ind w:firstLine="0"/>
+        <w:textAlignment w:val="auto"/>
+      </w:pPr>
+      <w:r>
+        <w:t>Memory: 16 GB RAM DDR3 1600 MHz</w:t>
+      </w:r>
+    </w:p>
+    <w:p>
+      <w:pPr>
+        <w:overflowPunct/>
+        <w:autoSpaceDE/>
+        <w:autoSpaceDN/>
+        <w:adjustRightInd/>
+        <w:spacing w:line="240" w:lineRule="auto"/>
+        <w:ind w:firstLine="0"/>
+        <w:textAlignment w:val="auto"/>
+      </w:pPr>
+    </w:p>
+    <w:p>
+      <w:pPr>
+        <w:overflowPunct/>
+        <w:autoSpaceDE/>
+        <w:autoSpaceDN/>
+        <w:adjustRightInd/>
+        <w:spacing w:line="240" w:lineRule="auto"/>
+        <w:ind w:firstLine="0"/>
+        <w:textAlignment w:val="auto"/>
+      </w:pPr>
+      <w:r>
+        <w:t xml:space="preserve">For the distributed version, was used the </w:t>
+      </w:r>
+      <w:proofErr w:type="spellStart"/>
+      <w:r>
+        <w:t>Clevo</w:t>
+      </w:r>
+      <w:proofErr w:type="spellEnd"/>
+      <w:r>
+        <w:t xml:space="preserve"> P370EM in conjunction with </w:t>
+      </w:r>
+      <w:proofErr w:type="gramStart"/>
+      <w:r>
+        <w:t>a</w:t>
+      </w:r>
+      <w:proofErr w:type="gramEnd"/>
+      <w:r>
+        <w:t xml:space="preserve"> Asus G51J, </w:t>
+      </w:r>
+      <w:r>
+        <w:t>(</w:t>
+      </w:r>
+      <w:r>
+        <w:t>which has roughly 50% less processing capacity and 50% slower</w:t>
+      </w:r>
+      <w:r>
+        <w:t xml:space="preserve"> </w:t>
+      </w:r>
+      <w:r>
+        <w:t>memory</w:t>
+      </w:r>
+      <w:r>
+        <w:t>)</w:t>
+      </w:r>
+      <w:r>
+        <w:t>.</w:t>
+      </w:r>
+      <w:r>
+        <w:t xml:space="preserve"> To connect the</w:t>
+      </w:r>
+      <w:r>
+        <w:t xml:space="preserve"> two laptops was used a</w:t>
+      </w:r>
+      <w:r>
+        <w:t xml:space="preserve"> 100 </w:t>
+      </w:r>
+      <w:r>
+        <w:t>Mbps</w:t>
+      </w:r>
+      <w:r>
+        <w:t xml:space="preserve"> Ethernet connection with a Technicolor TG582n.</w:t>
+      </w:r>
+    </w:p>
+    <w:p>
+      <w:pPr>
+        <w:overflowPunct/>
+        <w:autoSpaceDE/>
+        <w:autoSpaceDN/>
+        <w:adjustRightInd/>
+        <w:spacing w:line="240" w:lineRule="auto"/>
+        <w:ind w:firstLine="0"/>
+        <w:textAlignment w:val="auto"/>
+      </w:pPr>
+    </w:p>
+    <w:p>
+      <w:pPr>
+        <w:overflowPunct/>
+        <w:autoSpaceDE/>
+        <w:autoSpaceDN/>
+        <w:adjustRightInd/>
+        <w:spacing w:line="240" w:lineRule="auto"/>
+        <w:ind w:firstLine="0"/>
+        <w:textAlignment w:val="auto"/>
+        <w:rPr>
+          <w:b/>
+          <w:i/>
+          <w:u w:val="single"/>
+        </w:rPr>
+      </w:pPr>
+      <w:r>
+        <w:rPr>
+          <w:b/>
+          <w:i/>
+          <w:u w:val="single"/>
+        </w:rPr>
+        <w:t>Asus G51J</w:t>
+      </w:r>
+    </w:p>
+    <w:p>
+      <w:pPr>
+        <w:overflowPunct/>
+        <w:autoSpaceDE/>
+        <w:autoSpaceDN/>
+        <w:adjustRightInd/>
+        <w:spacing w:line="240" w:lineRule="auto"/>
+        <w:ind w:firstLine="0"/>
+        <w:textAlignment w:val="auto"/>
+      </w:pPr>
+      <w:r>
+        <w:t>CPU: i7-720QM</w:t>
+      </w:r>
+    </w:p>
+    <w:p>
+      <w:pPr>
+        <w:overflowPunct/>
+        <w:autoSpaceDE/>
+        <w:autoSpaceDN/>
+        <w:adjustRightInd/>
+        <w:spacing w:line="240" w:lineRule="auto"/>
+        <w:ind w:firstLine="0"/>
+        <w:textAlignment w:val="auto"/>
+      </w:pPr>
+      <w:r>
+        <w:t xml:space="preserve">Clock rate: 1600 </w:t>
+      </w:r>
+      <w:r>
+        <w:t>MHz</w:t>
+      </w:r>
+    </w:p>
+    <w:p>
+      <w:pPr>
+        <w:overflowPunct/>
+        <w:autoSpaceDE/>
+        <w:autoSpaceDN/>
+        <w:adjustRightInd/>
+        <w:spacing w:line="240" w:lineRule="auto"/>
+        <w:ind w:firstLine="0"/>
+        <w:textAlignment w:val="auto"/>
+      </w:pPr>
+      <w:r>
+        <w:t>L1 cache: 256 KB</w:t>
+      </w:r>
+    </w:p>
+    <w:p>
+      <w:pPr>
+        <w:overflowPunct/>
+        <w:autoSpaceDE/>
+        <w:autoSpaceDN/>
+        <w:adjustRightInd/>
+        <w:spacing w:line="240" w:lineRule="auto"/>
+        <w:ind w:firstLine="0"/>
+        <w:textAlignment w:val="auto"/>
+      </w:pPr>
+      <w:r>
+        <w:t>L2 cache: 1024 KB</w:t>
+      </w:r>
+    </w:p>
+    <w:p>
+      <w:pPr>
+        <w:overflowPunct/>
+        <w:autoSpaceDE/>
+        <w:autoSpaceDN/>
+        <w:adjustRightInd/>
+        <w:spacing w:line="240" w:lineRule="auto"/>
+        <w:ind w:firstLine="0"/>
+        <w:textAlignment w:val="auto"/>
+      </w:pPr>
+      <w:r>
+        <w:t>L3 cache: 6144 KB</w:t>
+      </w:r>
+    </w:p>
+    <w:p>
+      <w:pPr>
+        <w:overflowPunct/>
+        <w:autoSpaceDE/>
+        <w:autoSpaceDN/>
+        <w:adjustRightInd/>
+        <w:spacing w:line="240" w:lineRule="auto"/>
+        <w:ind w:firstLine="0"/>
+        <w:textAlignment w:val="auto"/>
+      </w:pPr>
+      <w:r>
+        <w:t>Memory: 4 GB RAM DDR3 1066 MHz</w:t>
+      </w:r>
+    </w:p>
+    <w:p>
+      <w:pPr>
+        <w:overflowPunct/>
+        <w:autoSpaceDE/>
+        <w:autoSpaceDN/>
+        <w:adjustRightInd/>
+        <w:spacing w:line="240" w:lineRule="auto"/>
+        <w:ind w:firstLine="0"/>
+        <w:textAlignment w:val="auto"/>
+      </w:pPr>
+    </w:p>
+    <w:p>
+      <w:pPr>
+        <w:overflowPunct/>
+        <w:autoSpaceDE/>
+        <w:autoSpaceDN/>
+        <w:adjustRightInd/>
+        <w:spacing w:line="240" w:lineRule="auto"/>
+        <w:ind w:firstLine="0"/>
+        <w:textAlignment w:val="auto"/>
+      </w:pPr>
+      <w:r>
+        <w:t>The parameters configuration used to obtain each result are detailed in [15].</w:t>
+      </w:r>
+    </w:p>
+    <w:p>
+      <w:pPr>
+        <w:overflowPunct/>
+        <w:autoSpaceDE/>
+        <w:autoSpaceDN/>
+        <w:adjustRightInd/>
+        <w:spacing w:line="240" w:lineRule="auto"/>
+        <w:ind w:firstLine="0"/>
+        <w:textAlignment w:val="auto"/>
+      </w:pPr>
+    </w:p>
+    <w:p>
+      <w:pPr>
+        <w:overflowPunct/>
+        <w:autoSpaceDE/>
+        <w:autoSpaceDN/>
+        <w:adjustRightInd/>
+        <w:spacing w:line="240" w:lineRule="auto"/>
+        <w:ind w:firstLine="0"/>
+        <w:textAlignment w:val="auto"/>
+      </w:pPr>
+    </w:p>
+    <w:p>
+      <w:pPr>
+        <w:pStyle w:val="heading1"/>
+      </w:pPr>
+      <w:r>
+        <w:t>Results and performance analysis</w:t>
+      </w:r>
+    </w:p>
+    <w:p>
+      <w:pPr>
+        <w:pStyle w:val="heading2"/>
+      </w:pPr>
+      <w:r>
+        <w:t xml:space="preserve">Global </w:t>
+      </w:r>
+      <w:r>
+        <w:t>comparison</w:t>
+      </w:r>
+    </w:p>
+    <w:p>
+      <w:pPr>
+        <w:overflowPunct/>
+        <w:autoSpaceDE/>
+        <w:autoSpaceDN/>
+        <w:adjustRightInd/>
+        <w:spacing w:line="240" w:lineRule="auto"/>
+        <w:ind w:firstLine="0"/>
+        <w:jc w:val="left"/>
+        <w:textAlignment w:val="auto"/>
+      </w:pPr>
+      <w:r>
+        <w:t xml:space="preserve">The following char gives a global overview of the </w:t>
+      </w:r>
+      <w:r>
+        <w:t>performance</w:t>
+      </w:r>
+      <w:r>
+        <w:t xml:space="preserve"> of all implementations</w:t>
+      </w:r>
+    </w:p>
+    <w:p>
+      <w:pPr>
+        <w:overflowPunct/>
+        <w:autoSpaceDE/>
+        <w:autoSpaceDN/>
+        <w:adjustRightInd/>
+        <w:spacing w:line="240" w:lineRule="auto"/>
+        <w:ind w:firstLine="0"/>
+        <w:jc w:val="left"/>
+        <w:textAlignment w:val="auto"/>
+      </w:pPr>
+      <w:r>
+        <w:br w:type="page"/>
+      </w:r>
       <w:bookmarkStart w:id="0" w:name="_GoBack"/>
       <w:bookmarkEnd w:id="0"/>
+    </w:p>
+    <w:p>
+      <w:pPr>
+        <w:pStyle w:val="Normalremainingparagraphs"/>
+      </w:pPr>
+    </w:p>
+    <w:p>
+      <w:pPr>
+        <w:pStyle w:val="Normalremainingparagraphs"/>
+      </w:pPr>
+    </w:p>
+    <w:p>
+      <w:pPr>
+        <w:overflowPunct/>
+        <w:autoSpaceDE/>
+        <w:autoSpaceDN/>
+        <w:adjustRightInd/>
+        <w:spacing w:line="240" w:lineRule="auto"/>
+        <w:ind w:firstLine="0"/>
+        <w:jc w:val="left"/>
+        <w:textAlignment w:val="auto"/>
+      </w:pPr>
     </w:p>
     <w:p/>
     <w:p>
@@ -674,25 +4493,7 @@
     </w:p>
     <w:p>
       <w:r>
-        <w:t>Here are some examples of headings: "Criteria to Disprove Context-Freeness of Collage Languages", "On Correcting the Intrusion of Tracing Non-deterministic Pr</w:t>
-      </w:r>
-      <w:r>
-        <w:t>o</w:t>
-      </w:r>
-      <w:r>
-        <w:t>grams by Sof</w:t>
-      </w:r>
-      <w:r>
-        <w:t>t</w:t>
-      </w:r>
-      <w:r>
-        <w:t>ware", "A User-Friendly and Extendable Data Distribution System", "Multi-flip Ne</w:t>
-      </w:r>
-      <w:r>
-        <w:t>t</w:t>
-      </w:r>
-      <w:r>
-        <w:t xml:space="preserve">works: Parallelizing </w:t>
+        <w:t xml:space="preserve">Here are some examples of headings: "Criteria to Disprove Context-Freeness of Collage Languages", "On Correcting the Intrusion of Tracing Non-deterministic Programs by Software", "A User-Friendly and Extendable Data Distribution System", "Multi-flip Networks: Parallelizing </w:t>
       </w:r>
       <w:proofErr w:type="spellStart"/>
       <w:r>
@@ -777,12 +4578,6 @@
         <w:gridCol w:w="2514"/>
       </w:tblGrid>
       <w:tr>
-        <w:tblPrEx>
-          <w:tblCellMar>
-            <w:top w:w="0" w:type="dxa"/>
-            <w:bottom w:w="0" w:type="dxa"/>
-          </w:tblCellMar>
-        </w:tblPrEx>
         <w:trPr>
           <w:jc w:val="center"/>
         </w:trPr>
@@ -863,12 +4658,6 @@
         </w:tc>
       </w:tr>
       <w:tr>
-        <w:tblPrEx>
-          <w:tblCellMar>
-            <w:top w:w="0" w:type="dxa"/>
-            <w:bottom w:w="0" w:type="dxa"/>
-          </w:tblCellMar>
-        </w:tblPrEx>
         <w:trPr>
           <w:jc w:val="center"/>
         </w:trPr>
@@ -938,12 +4727,6 @@
         </w:tc>
       </w:tr>
       <w:tr>
-        <w:tblPrEx>
-          <w:tblCellMar>
-            <w:top w:w="0" w:type="dxa"/>
-            <w:bottom w:w="0" w:type="dxa"/>
-          </w:tblCellMar>
-        </w:tblPrEx>
         <w:trPr>
           <w:jc w:val="center"/>
         </w:trPr>
@@ -1028,12 +4811,6 @@
         </w:tc>
       </w:tr>
       <w:tr>
-        <w:tblPrEx>
-          <w:tblCellMar>
-            <w:top w:w="0" w:type="dxa"/>
-            <w:bottom w:w="0" w:type="dxa"/>
-          </w:tblCellMar>
-        </w:tblPrEx>
         <w:trPr>
           <w:jc w:val="center"/>
         </w:trPr>
@@ -1069,21 +4846,7 @@
                 <w:sz w:val="18"/>
                 <w:szCs w:val="18"/>
               </w:rPr>
-              <w:t>-level hea</w:t>
-            </w:r>
-            <w:r>
-              <w:rPr>
-                <w:sz w:val="18"/>
-                <w:szCs w:val="18"/>
-              </w:rPr>
-              <w:t>d</w:t>
-            </w:r>
-            <w:r>
-              <w:rPr>
-                <w:sz w:val="18"/>
-                <w:szCs w:val="18"/>
-              </w:rPr>
-              <w:t>ing</w:t>
+              <w:t>-level heading</w:t>
             </w:r>
           </w:p>
         </w:tc>
@@ -1132,12 +4895,6 @@
         </w:tc>
       </w:tr>
       <w:tr>
-        <w:tblPrEx>
-          <w:tblCellMar>
-            <w:top w:w="0" w:type="dxa"/>
-            <w:bottom w:w="0" w:type="dxa"/>
-          </w:tblCellMar>
-        </w:tblPrEx>
         <w:trPr>
           <w:jc w:val="center"/>
         </w:trPr>
@@ -1173,21 +4930,7 @@
                 <w:sz w:val="18"/>
                 <w:szCs w:val="18"/>
               </w:rPr>
-              <w:t>-level hea</w:t>
-            </w:r>
-            <w:r>
-              <w:rPr>
-                <w:sz w:val="18"/>
-                <w:szCs w:val="18"/>
-              </w:rPr>
-              <w:t>d</w:t>
-            </w:r>
-            <w:r>
-              <w:rPr>
-                <w:sz w:val="18"/>
-                <w:szCs w:val="18"/>
-              </w:rPr>
-              <w:t>ing</w:t>
+              <w:t>-level heading</w:t>
             </w:r>
           </w:p>
         </w:tc>
@@ -1216,21 +4959,7 @@
                 <w:sz w:val="18"/>
                 <w:szCs w:val="18"/>
               </w:rPr>
-              <w:t xml:space="preserve">  Text fo</w:t>
-            </w:r>
-            <w:r>
-              <w:rPr>
-                <w:sz w:val="18"/>
-                <w:szCs w:val="18"/>
-              </w:rPr>
-              <w:t>l</w:t>
-            </w:r>
-            <w:r>
-              <w:rPr>
-                <w:sz w:val="18"/>
-                <w:szCs w:val="18"/>
-              </w:rPr>
-              <w:t>lows …</w:t>
+              <w:t xml:space="preserve">  Text follows …</w:t>
             </w:r>
           </w:p>
         </w:tc>
@@ -1257,12 +4986,6 @@
         </w:tc>
       </w:tr>
       <w:tr>
-        <w:tblPrEx>
-          <w:tblCellMar>
-            <w:top w:w="0" w:type="dxa"/>
-            <w:bottom w:w="0" w:type="dxa"/>
-          </w:tblCellMar>
-        </w:tblPrEx>
         <w:trPr>
           <w:jc w:val="center"/>
         </w:trPr>
@@ -1298,21 +5021,7 @@
                 <w:sz w:val="18"/>
                 <w:szCs w:val="18"/>
               </w:rPr>
-              <w:t>-level hea</w:t>
-            </w:r>
-            <w:r>
-              <w:rPr>
-                <w:sz w:val="18"/>
-                <w:szCs w:val="18"/>
-              </w:rPr>
-              <w:t>d</w:t>
-            </w:r>
-            <w:r>
-              <w:rPr>
-                <w:sz w:val="18"/>
-                <w:szCs w:val="18"/>
-              </w:rPr>
-              <w:t>ing</w:t>
+              <w:t>-level heading</w:t>
             </w:r>
           </w:p>
         </w:tc>
@@ -1368,12 +5077,6 @@
         </w:tc>
       </w:tr>
       <w:tr>
-        <w:tblPrEx>
-          <w:tblCellMar>
-            <w:top w:w="0" w:type="dxa"/>
-            <w:bottom w:w="0" w:type="dxa"/>
-          </w:tblCellMar>
-        </w:tblPrEx>
         <w:trPr>
           <w:jc w:val="center"/>
         </w:trPr>
@@ -1500,13 +5203,7 @@
         <w:t>Papers not comply</w:t>
       </w:r>
       <w:r>
-        <w:t>ing with the LNCS style will be refo</w:t>
-      </w:r>
-      <w:r>
-        <w:t>r</w:t>
-      </w:r>
-      <w:r>
-        <w:t>matted. This can lead to an increase in the overall number of pages. We would therefore urge you not to squash your paper.</w:t>
+        <w:t>ing with the LNCS style will be reformatted. This can lead to an increase in the overall number of pages. We would therefore urge you not to squash your paper.</w:t>
       </w:r>
     </w:p>
     <w:p>
@@ -1750,13 +5447,7 @@
       </w:r>
       <w:proofErr w:type="spellEnd"/>
       <w:r>
-        <w:t xml:space="preserve"> space above and below). Displayed expressions should be nu</w:t>
-      </w:r>
-      <w:r>
-        <w:t>m</w:t>
-      </w:r>
-      <w:r>
-        <w:t xml:space="preserve">bered for reference. The numbers should be consecutive within each section or within the contribution, with numbers enclosed in parentheses and set on the right margin. </w:t>
+        <w:t xml:space="preserve"> space above and below). Displayed expressions should be numbered for reference. The numbers should be consecutive within each section or within the contribution, with numbers enclosed in parentheses and set on the right margin. </w:t>
       </w:r>
     </w:p>
     <w:tbl>
@@ -1774,12 +5465,6 @@
         <w:gridCol w:w="608"/>
       </w:tblGrid>
       <w:tr>
-        <w:tblPrEx>
-          <w:tblCellMar>
-            <w:top w:w="0" w:type="dxa"/>
-            <w:bottom w:w="0" w:type="dxa"/>
-          </w:tblCellMar>
-        </w:tblPrEx>
         <w:tc>
           <w:tcPr>
             <w:tcW w:w="6449" w:type="dxa"/>
@@ -1897,10 +5582,7 @@
         <w:t>with a line of about 5cm</w:t>
       </w:r>
       <w:r>
-        <w:t xml:space="preserve"> set immed</w:t>
-      </w:r>
-      <w:r>
-        <w:t>i</w:t>
+        <w:t xml:space="preserve"> set immedi</w:t>
       </w:r>
       <w:r>
         <w:t>ately above them</w:t>
@@ -1940,7 +5622,7 @@
     </w:p>
     <w:p>
       <w:pPr>
-        <w:pStyle w:val="programcode"/>
+        <w:pStyle w:val="Code"/>
       </w:pPr>
       <w:r>
         <w:t>program Inflation (Output)</w:t>
@@ -1955,7 +5637,15 @@
       </w:r>
       <w:r>
         <w:br/>
-        <w:t xml:space="preserve">  const  </w:t>
+        <w:t xml:space="preserve">  </w:t>
+      </w:r>
+      <w:proofErr w:type="spellStart"/>
+      <w:r>
+        <w:t>const</w:t>
+      </w:r>
+      <w:proofErr w:type="spellEnd"/>
+      <w:r>
+        <w:t xml:space="preserve">  </w:t>
       </w:r>
       <w:proofErr w:type="spellStart"/>
       <w:r>
@@ -2084,6 +5774,11 @@
       <w:r>
         <w:t>.</w:t>
       </w:r>
+    </w:p>
+    <w:p>
+      <w:pPr>
+        <w:ind w:firstLine="0"/>
+      </w:pPr>
     </w:p>
     <w:p>
       <w:pPr>
@@ -2111,6 +5806,25 @@
       </w:pPr>
       <w:r>
         <w:t>References</w:t>
+      </w:r>
+    </w:p>
+    <w:p>
+      <w:pPr>
+        <w:pStyle w:val="referenceitem"/>
+      </w:pPr>
+      <w:r>
+        <w:t>Costa, C.: Distributed prime sieve C++ implementation (</w:t>
+      </w:r>
+      <w:proofErr w:type="spellStart"/>
+      <w:r>
+        <w:t>git</w:t>
+      </w:r>
+      <w:proofErr w:type="spellEnd"/>
+      <w:r>
+        <w:t xml:space="preserve"> repository), </w:t>
+      </w:r>
+      <w:r>
+        <w:t>https://www.assembla.com/code/cpar-12-13/git/nodes/master/DistributedPrimeSieve</w:t>
       </w:r>
     </w:p>
     <w:p>
@@ -2154,10 +5868,7 @@
         </w:r>
       </w:hyperlink>
       <w:r>
-        <w:t xml:space="preserve">, </w:t>
-      </w:r>
-      <w:r>
-        <w:t>[Online, accessed 24-07-2013]</w:t>
+        <w:t>, [Online, accessed 24-07-2013]</w:t>
       </w:r>
     </w:p>
     <w:p>
@@ -2206,10 +5917,7 @@
         </w:r>
       </w:hyperlink>
       <w:r>
-        <w:t xml:space="preserve">, </w:t>
-      </w:r>
-      <w:r>
-        <w:t>[Online, accessed 24-07-2013]</w:t>
+        <w:t>, [Online, accessed 24-07-2013]</w:t>
       </w:r>
     </w:p>
     <w:p>
@@ -2236,10 +5944,7 @@
         </w:r>
       </w:hyperlink>
       <w:r>
-        <w:t xml:space="preserve">, </w:t>
-      </w:r>
-      <w:r>
-        <w:t>[Online, accessed 24-07-2013]</w:t>
+        <w:t>, [Online, accessed 24-07-2013]</w:t>
       </w:r>
     </w:p>
     <w:p>
@@ -2272,10 +5977,7 @@
         </w:r>
       </w:hyperlink>
       <w:r>
-        <w:t xml:space="preserve">, </w:t>
-      </w:r>
-      <w:r>
-        <w:t>[Online, accessed 24-07-2013]</w:t>
+        <w:t>, [Online, accessed 24-07-2013]</w:t>
       </w:r>
     </w:p>
     <w:p>
@@ -2386,19 +6088,75 @@
       <w:pPr>
         <w:pStyle w:val="referenceitem"/>
       </w:pPr>
+      <w:proofErr w:type="spellStart"/>
+      <w:r>
+        <w:t>Wikipeda</w:t>
+      </w:r>
+      <w:proofErr w:type="spellEnd"/>
+      <w:r>
+        <w:t xml:space="preserve">: Wheel factorization, </w:t>
+      </w:r>
+      <w:hyperlink r:id="rId14" w:history="1">
+        <w:r>
+          <w:rPr>
+            <w:rStyle w:val="Hiperligao"/>
+          </w:rPr>
+          <w:t>http://en.wikipedia.org/wiki/Wheel_factorization</w:t>
+        </w:r>
+      </w:hyperlink>
+      <w:r>
+        <w:t>, [Online, accessed 25-07-2013]</w:t>
+      </w:r>
     </w:p>
     <w:p>
       <w:pPr>
         <w:pStyle w:val="referenceitem"/>
       </w:pPr>
       <w:r>
-        <w:t>May, P., Ehrlich, H.C., Steinke, T.: ZIB Structure Prediction Pipeline: Composing a Co</w:t>
-      </w:r>
-      <w:r>
-        <w:t>m</w:t>
-      </w:r>
-      <w:r>
-        <w:t xml:space="preserve">plex Biological Workflow through Web Services. </w:t>
+        <w:t xml:space="preserve">Caldwell, C.: Wheel factorization, </w:t>
+      </w:r>
+      <w:hyperlink r:id="rId15" w:history="1">
+        <w:r>
+          <w:rPr>
+            <w:rStyle w:val="Hiperligao"/>
+          </w:rPr>
+          <w:t>http://primes.utm.edu/glossary/page.php?sort=WheelFactorization</w:t>
+        </w:r>
+      </w:hyperlink>
+      <w:r>
+        <w:t>, [Online, accessed 25-07-2013]</w:t>
+      </w:r>
+    </w:p>
+    <w:p>
+      <w:pPr>
+        <w:pStyle w:val="referenceitem"/>
+      </w:pPr>
+      <w:r>
+        <w:t>Costa</w:t>
+      </w:r>
+      <w:r>
+        <w:t xml:space="preserve">, C.: Results of different implementations of prime sieves, </w:t>
+      </w:r>
+      <w:hyperlink r:id="rId16" w:history="1">
+        <w:r>
+          <w:rPr>
+            <w:rStyle w:val="Hiperligao"/>
+          </w:rPr>
+          <w:t>https://www.assembla.com/code/cpar-12-13/git/nodes/master/DistributedPrimeSieve/docs/PrimesComputionTimes.pdf</w:t>
+        </w:r>
+      </w:hyperlink>
+    </w:p>
+    <w:p>
+      <w:pPr>
+        <w:pStyle w:val="referenceitem"/>
+      </w:pPr>
+    </w:p>
+    <w:p>
+      <w:pPr>
+        <w:pStyle w:val="referenceitem"/>
+      </w:pPr>
+      <w:r>
+        <w:t xml:space="preserve">May, P., Ehrlich, H.C., Steinke, T.: ZIB Structure Prediction Pipeline: Composing a Complex Biological Workflow through Web Services. </w:t>
       </w:r>
       <w:r>
         <w:rPr>
@@ -2423,13 +6181,7 @@
       </w:r>
       <w:proofErr w:type="spellEnd"/>
       <w:r>
-        <w:t>, C.: The Grid: Blueprint for a New Computing Infrastructure. Mo</w:t>
-      </w:r>
-      <w:r>
-        <w:t>r</w:t>
-      </w:r>
-      <w:r>
-        <w:t>gan Kaufmann, San Francisco (1999)</w:t>
+        <w:t>, C.: The Grid: Blueprint for a New Computing Infrastructure. Morgan Kaufmann, San Francisco (1999)</w:t>
       </w:r>
     </w:p>
     <w:p>
@@ -2450,13 +6202,7 @@
       </w:r>
       <w:proofErr w:type="spellEnd"/>
       <w:r>
-        <w:t>, C.: Grid Information Services for Distributed Resource Sharing. In: 10th IEEE International Symposium on High Perfo</w:t>
-      </w:r>
-      <w:r>
-        <w:t>r</w:t>
-      </w:r>
-      <w:r>
-        <w:t>mance Distributed Computing, pp. 181--184. IEEE Press, New York (2001)</w:t>
+        <w:t>, C.: Grid Information Services for Distributed Resource Sharing. In: 10th IEEE International Symposium on High Performance Distributed Computing, pp. 181--184. IEEE Press, New York (2001)</w:t>
       </w:r>
     </w:p>
     <w:p>
@@ -2512,7 +6258,7 @@
       <w:r>
         <w:t xml:space="preserve">LNCS authors are entitled to a 33.3% discount off all Springer publications. Before placing an order, they should send an email to </w:t>
       </w:r>
-      <w:hyperlink r:id="rId14" w:history="1">
+      <w:hyperlink r:id="rId17" w:history="1">
         <w:r>
           <w:rPr>
             <w:rStyle w:val="Hiperligao"/>
@@ -2521,19 +6267,7 @@
         </w:r>
       </w:hyperlink>
       <w:r>
-        <w:t>, gi</w:t>
-      </w:r>
-      <w:r>
-        <w:t>v</w:t>
-      </w:r>
-      <w:r>
-        <w:t>ing full details of their Springer publication, to obtain a so-called token. This token is a number, which must be e</w:t>
-      </w:r>
-      <w:r>
-        <w:t>n</w:t>
-      </w:r>
-      <w:r>
-        <w:t>tered when placing an order via the Internet, in order to obtain the discount.</w:t>
+        <w:t>, giving full details of their Springer publication, to obtain a so-called token. This token is a number, which must be entered when placing an order via the Internet, in order to obtain the discount.</w:t>
       </w:r>
     </w:p>
     <w:sectPr>
@@ -2819,7 +6553,6 @@
     </w:lvl>
     <w:lvl w:ilvl="3">
       <w:numFmt w:val="decimal"/>
-      <w:pStyle w:val="Cabealho4"/>
       <w:lvlText w:val="%4"/>
       <w:legacy w:legacy="1" w:legacySpace="0" w:legacyIndent="0"/>
       <w:lvlJc w:val="left"/>
@@ -2829,7 +6562,6 @@
     </w:lvl>
     <w:lvl w:ilvl="4">
       <w:numFmt w:val="decimal"/>
-      <w:pStyle w:val="Cabealho5"/>
       <w:lvlText w:val="%5"/>
       <w:legacy w:legacy="1" w:legacySpace="0" w:legacyIndent="0"/>
       <w:lvlJc w:val="left"/>
@@ -2839,7 +6571,6 @@
     </w:lvl>
     <w:lvl w:ilvl="5">
       <w:numFmt w:val="decimal"/>
-      <w:pStyle w:val="Cabealho6"/>
       <w:lvlText w:val="%6"/>
       <w:legacy w:legacy="1" w:legacySpace="0" w:legacyIndent="0"/>
       <w:lvlJc w:val="left"/>
@@ -2849,7 +6580,6 @@
     </w:lvl>
     <w:lvl w:ilvl="6">
       <w:numFmt w:val="decimal"/>
-      <w:pStyle w:val="Cabealho7"/>
       <w:lvlText w:val="%7"/>
       <w:legacy w:legacy="1" w:legacySpace="0" w:legacyIndent="0"/>
       <w:lvlJc w:val="left"/>
@@ -2859,7 +6589,6 @@
     </w:lvl>
     <w:lvl w:ilvl="7">
       <w:numFmt w:val="decimal"/>
-      <w:pStyle w:val="Cabealho8"/>
       <w:lvlText w:val="%8"/>
       <w:legacy w:legacy="1" w:legacySpace="0" w:legacyIndent="0"/>
       <w:lvlJc w:val="left"/>
@@ -2869,7 +6598,6 @@
     </w:lvl>
     <w:lvl w:ilvl="8">
       <w:numFmt w:val="decimal"/>
-      <w:pStyle w:val="Cabealho9"/>
       <w:lvlText w:val="%9"/>
       <w:legacy w:legacy="1" w:legacySpace="0" w:legacyIndent="0"/>
       <w:lvlJc w:val="left"/>
@@ -3718,7 +7446,7 @@
   <w:abstractNum w:abstractNumId="18">
     <w:nsid w:val="7738779A"/>
     <w:multiLevelType w:val="multilevel"/>
-    <w:tmpl w:val="77EC1FB2"/>
+    <w:tmpl w:val="BE7E7B64"/>
     <w:styleLink w:val="headings"/>
     <w:lvl w:ilvl="0">
       <w:start w:val="1"/>
@@ -4418,7 +8146,51 @@
     <w:lsdException w:name="Subtitle" w:qFormat="1"/>
     <w:lsdException w:name="Strong" w:qFormat="1"/>
     <w:lsdException w:name="Emphasis" w:qFormat="1"/>
+    <w:lsdException w:name="Normal Table" w:semiHidden="1" w:unhideWhenUsed="1"/>
     <w:lsdException w:name="No List" w:uiPriority="99"/>
+    <w:lsdException w:name="Table Simple 1" w:semiHidden="1" w:unhideWhenUsed="1"/>
+    <w:lsdException w:name="Table Simple 2" w:semiHidden="1" w:unhideWhenUsed="1"/>
+    <w:lsdException w:name="Table Simple 3" w:semiHidden="1" w:unhideWhenUsed="1"/>
+    <w:lsdException w:name="Table Classic 1" w:semiHidden="1" w:unhideWhenUsed="1"/>
+    <w:lsdException w:name="Table Classic 2" w:semiHidden="1" w:unhideWhenUsed="1"/>
+    <w:lsdException w:name="Table Classic 3" w:semiHidden="1" w:unhideWhenUsed="1"/>
+    <w:lsdException w:name="Table Classic 4" w:semiHidden="1" w:unhideWhenUsed="1"/>
+    <w:lsdException w:name="Table Colorful 1" w:semiHidden="1" w:unhideWhenUsed="1"/>
+    <w:lsdException w:name="Table Colorful 2" w:semiHidden="1" w:unhideWhenUsed="1"/>
+    <w:lsdException w:name="Table Colorful 3" w:semiHidden="1" w:unhideWhenUsed="1"/>
+    <w:lsdException w:name="Table Columns 1" w:semiHidden="1" w:unhideWhenUsed="1"/>
+    <w:lsdException w:name="Table Columns 2" w:semiHidden="1" w:unhideWhenUsed="1"/>
+    <w:lsdException w:name="Table Columns 3" w:semiHidden="1" w:unhideWhenUsed="1"/>
+    <w:lsdException w:name="Table Columns 4" w:semiHidden="1" w:unhideWhenUsed="1"/>
+    <w:lsdException w:name="Table Columns 5" w:semiHidden="1" w:unhideWhenUsed="1"/>
+    <w:lsdException w:name="Table Grid 1" w:semiHidden="1" w:unhideWhenUsed="1"/>
+    <w:lsdException w:name="Table Grid 2" w:semiHidden="1" w:unhideWhenUsed="1"/>
+    <w:lsdException w:name="Table Grid 3" w:semiHidden="1" w:unhideWhenUsed="1"/>
+    <w:lsdException w:name="Table Grid 4" w:semiHidden="1" w:unhideWhenUsed="1"/>
+    <w:lsdException w:name="Table Grid 5" w:semiHidden="1" w:unhideWhenUsed="1"/>
+    <w:lsdException w:name="Table Grid 6" w:semiHidden="1" w:unhideWhenUsed="1"/>
+    <w:lsdException w:name="Table Grid 7" w:semiHidden="1" w:unhideWhenUsed="1"/>
+    <w:lsdException w:name="Table Grid 8" w:semiHidden="1" w:unhideWhenUsed="1"/>
+    <w:lsdException w:name="Table List 1" w:semiHidden="1" w:unhideWhenUsed="1"/>
+    <w:lsdException w:name="Table List 2" w:semiHidden="1" w:unhideWhenUsed="1"/>
+    <w:lsdException w:name="Table List 3" w:semiHidden="1" w:unhideWhenUsed="1"/>
+    <w:lsdException w:name="Table List 4" w:semiHidden="1" w:unhideWhenUsed="1"/>
+    <w:lsdException w:name="Table List 5" w:semiHidden="1" w:unhideWhenUsed="1"/>
+    <w:lsdException w:name="Table List 6" w:semiHidden="1" w:unhideWhenUsed="1"/>
+    <w:lsdException w:name="Table List 7" w:semiHidden="1" w:unhideWhenUsed="1"/>
+    <w:lsdException w:name="Table List 8" w:semiHidden="1" w:unhideWhenUsed="1"/>
+    <w:lsdException w:name="Table 3D effects 1" w:semiHidden="1" w:unhideWhenUsed="1"/>
+    <w:lsdException w:name="Table 3D effects 2" w:semiHidden="1" w:unhideWhenUsed="1"/>
+    <w:lsdException w:name="Table 3D effects 3" w:semiHidden="1" w:unhideWhenUsed="1"/>
+    <w:lsdException w:name="Table Contemporary" w:semiHidden="1" w:unhideWhenUsed="1"/>
+    <w:lsdException w:name="Table Elegant" w:semiHidden="1" w:unhideWhenUsed="1"/>
+    <w:lsdException w:name="Table Professional" w:semiHidden="1" w:unhideWhenUsed="1"/>
+    <w:lsdException w:name="Table Subtle 1" w:semiHidden="1" w:unhideWhenUsed="1"/>
+    <w:lsdException w:name="Table Subtle 2" w:semiHidden="1" w:unhideWhenUsed="1"/>
+    <w:lsdException w:name="Table Web 1" w:semiHidden="1" w:unhideWhenUsed="1"/>
+    <w:lsdException w:name="Table Web 2" w:semiHidden="1" w:unhideWhenUsed="1"/>
+    <w:lsdException w:name="Table Web 3" w:semiHidden="1" w:unhideWhenUsed="1"/>
+    <w:lsdException w:name="Table Theme" w:semiHidden="1" w:unhideWhenUsed="1"/>
     <w:lsdException w:name="Placeholder Text" w:semiHidden="1" w:uiPriority="99"/>
     <w:lsdException w:name="No Spacing" w:uiPriority="1" w:qFormat="1"/>
     <w:lsdException w:name="Light Shading" w:uiPriority="60"/>
@@ -4788,11 +8560,12 @@
     <w:name w:val="Default Paragraph Font"/>
     <w:uiPriority w:val="1"/>
     <w:unhideWhenUsed/>
-    <w:rsid w:val="00DA1688"/>
   </w:style>
   <w:style w:type="table" w:default="1" w:styleId="Tabelanormal">
     <w:name w:val="Normal Table"/>
+    <w:uiPriority w:val="99"/>
     <w:semiHidden/>
+    <w:unhideWhenUsed/>
     <w:tblPr>
       <w:tblInd w:w="0" w:type="dxa"/>
       <w:tblCellMar>
@@ -4808,7 +8581,6 @@
     <w:uiPriority w:val="99"/>
     <w:semiHidden/>
     <w:unhideWhenUsed/>
-    <w:rsid w:val="00DA1688"/>
   </w:style>
   <w:style w:type="paragraph" w:styleId="Cabealho">
     <w:name w:val="header"/>
@@ -4845,8 +8617,8 @@
       <w:sz w:val="18"/>
     </w:rPr>
   </w:style>
-  <w:style w:type="paragraph" w:customStyle="1" w:styleId="title">
-    <w:name w:val="title"/>
+  <w:style w:type="paragraph" w:customStyle="1" w:styleId="Ttulo1">
+    <w:name w:val="Título1"/>
     <w:basedOn w:val="Normal"/>
     <w:next w:val="author"/>
     <w:rsid w:val="003716BD"/>
@@ -4914,6 +8686,7 @@
     <w:name w:val="heading2"/>
     <w:basedOn w:val="Cabealho2"/>
     <w:next w:val="Normal"/>
+    <w:link w:val="heading2Carter"/>
     <w:rsid w:val="00DA1688"/>
     <w:pPr>
       <w:numPr>
@@ -5088,6 +8861,7 @@
   <w:style w:type="paragraph" w:customStyle="1" w:styleId="programcode">
     <w:name w:val="programcode"/>
     <w:basedOn w:val="Normal"/>
+    <w:link w:val="programcodeCarter"/>
     <w:rsid w:val="00DA1688"/>
     <w:pPr>
       <w:tabs>
@@ -5470,9 +9244,9 @@
       <w:szCs w:val="18"/>
     </w:rPr>
   </w:style>
-  <w:style w:type="paragraph" w:customStyle="1" w:styleId="subtitle">
-    <w:name w:val="subtitle"/>
-    <w:basedOn w:val="title"/>
+  <w:style w:type="paragraph" w:customStyle="1" w:styleId="Subttulo1">
+    <w:name w:val="Subtítulo1"/>
+    <w:basedOn w:val="Ttulo1"/>
     <w:next w:val="author"/>
     <w:rsid w:val="003716BD"/>
     <w:pPr>
@@ -5726,6 +9500,140 @@
     </w:pPr>
     <w:rPr>
       <w:sz w:val="16"/>
+    </w:rPr>
+  </w:style>
+  <w:style w:type="paragraph" w:customStyle="1" w:styleId="Code">
+    <w:name w:val="Code"/>
+    <w:basedOn w:val="programcode"/>
+    <w:link w:val="CodeCarter"/>
+    <w:qFormat/>
+    <w:rsid w:val="007D52FF"/>
+    <w:pPr>
+      <w:pBdr>
+        <w:bottom w:val="single" w:sz="4" w:space="1" w:color="auto"/>
+      </w:pBdr>
+      <w:spacing w:before="120" w:after="120"/>
+    </w:pPr>
+    <w:rPr>
+      <w:sz w:val="16"/>
+      <w:szCs w:val="16"/>
+    </w:rPr>
+  </w:style>
+  <w:style w:type="paragraph" w:customStyle="1" w:styleId="Codetitle">
+    <w:name w:val="Code title"/>
+    <w:basedOn w:val="Normal"/>
+    <w:link w:val="CodetitleCarter"/>
+    <w:qFormat/>
+    <w:rsid w:val="007D52FF"/>
+    <w:pPr>
+      <w:pBdr>
+        <w:top w:val="single" w:sz="4" w:space="1" w:color="auto"/>
+        <w:bottom w:val="single" w:sz="4" w:space="1" w:color="auto"/>
+      </w:pBdr>
+    </w:pPr>
+  </w:style>
+  <w:style w:type="character" w:customStyle="1" w:styleId="programcodeCarter">
+    <w:name w:val="programcode Caráter"/>
+    <w:basedOn w:val="Tipodeletrapredefinidodopargrafo"/>
+    <w:link w:val="programcode"/>
+    <w:rsid w:val="0063006D"/>
+    <w:rPr>
+      <w:rFonts w:ascii="Courier" w:hAnsi="Courier"/>
+      <w:lang w:val="en-US" w:eastAsia="de-DE"/>
+    </w:rPr>
+  </w:style>
+  <w:style w:type="character" w:customStyle="1" w:styleId="CodeCarter">
+    <w:name w:val="Code Caráter"/>
+    <w:basedOn w:val="programcodeCarter"/>
+    <w:link w:val="Code"/>
+    <w:rsid w:val="007D52FF"/>
+    <w:rPr>
+      <w:rFonts w:ascii="Courier" w:hAnsi="Courier"/>
+      <w:sz w:val="16"/>
+      <w:szCs w:val="16"/>
+      <w:lang w:val="en-US" w:eastAsia="de-DE"/>
+    </w:rPr>
+  </w:style>
+  <w:style w:type="character" w:customStyle="1" w:styleId="CodetitleCarter">
+    <w:name w:val="Code title Caráter"/>
+    <w:basedOn w:val="Tipodeletrapredefinidodopargrafo"/>
+    <w:link w:val="Codetitle"/>
+    <w:rsid w:val="007D52FF"/>
+    <w:rPr>
+      <w:lang w:val="en-US" w:eastAsia="de-DE"/>
+    </w:rPr>
+  </w:style>
+  <w:style w:type="paragraph" w:customStyle="1" w:styleId="Subsection">
+    <w:name w:val="Subsection"/>
+    <w:basedOn w:val="heading2"/>
+    <w:link w:val="SubsectionCarter"/>
+    <w:qFormat/>
+    <w:rsid w:val="00D811AF"/>
+  </w:style>
+  <w:style w:type="paragraph" w:customStyle="1" w:styleId="Normalfisrtparagraph">
+    <w:name w:val="Normal fisrt paragraph"/>
+    <w:basedOn w:val="Normal"/>
+    <w:link w:val="NormalfisrtparagraphCarter"/>
+    <w:qFormat/>
+    <w:rsid w:val="00D811AF"/>
+    <w:pPr>
+      <w:overflowPunct/>
+      <w:autoSpaceDE/>
+      <w:autoSpaceDN/>
+      <w:adjustRightInd/>
+      <w:spacing w:line="240" w:lineRule="auto"/>
+      <w:ind w:firstLine="0"/>
+      <w:jc w:val="left"/>
+      <w:textAlignment w:val="auto"/>
+    </w:pPr>
+  </w:style>
+  <w:style w:type="character" w:customStyle="1" w:styleId="heading2Carter">
+    <w:name w:val="heading2 Caráter"/>
+    <w:basedOn w:val="Cabealho2Carter"/>
+    <w:link w:val="heading2"/>
+    <w:rsid w:val="00D811AF"/>
+    <w:rPr>
+      <w:b/>
+      <w:bCs/>
+      <w:iCs/>
+      <w:lang w:val="en-US" w:eastAsia="de-DE"/>
+    </w:rPr>
+  </w:style>
+  <w:style w:type="character" w:customStyle="1" w:styleId="SubsectionCarter">
+    <w:name w:val="Subsection Caráter"/>
+    <w:basedOn w:val="heading2Carter"/>
+    <w:link w:val="Subsection"/>
+    <w:rsid w:val="00D811AF"/>
+    <w:rPr>
+      <w:b/>
+      <w:bCs/>
+      <w:iCs/>
+      <w:lang w:val="en-US" w:eastAsia="de-DE"/>
+    </w:rPr>
+  </w:style>
+  <w:style w:type="paragraph" w:customStyle="1" w:styleId="Normalremainingparagraphs">
+    <w:name w:val="Normal remaining paragraphs"/>
+    <w:basedOn w:val="Normal"/>
+    <w:link w:val="NormalremainingparagraphsCarter"/>
+    <w:qFormat/>
+    <w:rsid w:val="00D811AF"/>
+  </w:style>
+  <w:style w:type="character" w:customStyle="1" w:styleId="NormalfisrtparagraphCarter">
+    <w:name w:val="Normal fisrt paragraph Caráter"/>
+    <w:basedOn w:val="Tipodeletrapredefinidodopargrafo"/>
+    <w:link w:val="Normalfisrtparagraph"/>
+    <w:rsid w:val="00D811AF"/>
+    <w:rPr>
+      <w:lang w:val="en-US" w:eastAsia="de-DE"/>
+    </w:rPr>
+  </w:style>
+  <w:style w:type="character" w:customStyle="1" w:styleId="NormalremainingparagraphsCarter">
+    <w:name w:val="Normal remaining paragraphs Caráter"/>
+    <w:basedOn w:val="Tipodeletrapredefinidodopargrafo"/>
+    <w:link w:val="Normalremainingparagraphs"/>
+    <w:rsid w:val="00D811AF"/>
+    <w:rPr>
+      <w:lang w:val="en-US" w:eastAsia="de-DE"/>
     </w:rPr>
   </w:style>
 </w:styles>

</xml_diff>

<commit_message>
Added documentation and revised report.
</commit_message>
<xml_diff>
--- a/DistributedPrimeSieve-Report/DistributedPrimeSieve.docx
+++ b/DistributedPrimeSieve-Report/DistributedPrimeSieve.docx
@@ -1145,7 +1145,13 @@
         <w:textAlignment w:val="auto"/>
       </w:pPr>
       <w:r>
-        <w:t xml:space="preserve">In the simple algorithms it will be provided pseudo code to facilitate the explanation of the algorithm but for the more optimized versions, given the length of the algorithms it will only be explain the main concepts. As such, it is recommended to view the C++ implementation </w:t>
+        <w:t>In the simple algorithms it will be provided pseudo code to facilitate the explanation of the algorithm but for the more optimized versions, given the length of the algorithms it will only be explain</w:t>
+      </w:r>
+      <w:r>
+        <w:t>ed</w:t>
+      </w:r>
+      <w:r>
+        <w:t xml:space="preserve"> the main concepts. As such, it is recommended to view the C++ implementation </w:t>
       </w:r>
       <w:r>
         <w:t xml:space="preserve">source code available in </w:t>
@@ -1316,7 +1322,13 @@
         <w:t>even</w:t>
       </w:r>
       <w:r>
-        <w:t xml:space="preserve"> numbers and this way reduce the computations and memory to half. As a result, the memory access has to be mapped from number to respective position and</w:t>
+        <w:t xml:space="preserve"> numbers</w:t>
+      </w:r>
+      <w:r>
+        <w:t>,</w:t>
+      </w:r>
+      <w:r>
+        <w:t xml:space="preserve"> and this way reduce the computations and memory to half. As a result, the memory access has to be mapped from number to respective position and</w:t>
       </w:r>
       <w:r>
         <w:t xml:space="preserve"> the increment to get the next number to check is 2 instead of 1.</w:t>
@@ -1765,13 +1777,34 @@
         <w:pStyle w:val="Normalfisrtparagraph"/>
       </w:pPr>
       <w:r>
-        <w:t>Algo</w:t>
+        <w:t>A</w:t>
+      </w:r>
+      <w:r>
+        <w:t>lthough</w:t>
+      </w:r>
+      <w:r>
+        <w:t xml:space="preserve"> a</w:t>
+      </w:r>
+      <w:r>
+        <w:t>lgo</w:t>
       </w:r>
       <w:r>
         <w:t>rithm 3.2</w:t>
       </w:r>
       <w:r>
-        <w:t xml:space="preserve"> although being considerable faster than algorithm 3.1, was suffering performance degradation by not using the cache memory system efficiently. This was happening because the same areas of array C were being loaded to cache memory several times, </w:t>
+        <w:t xml:space="preserve"> </w:t>
+      </w:r>
+      <w:r>
+        <w:t xml:space="preserve">is </w:t>
+      </w:r>
+      <w:r>
+        <w:t xml:space="preserve">considerable faster than algorithm 3.1, </w:t>
+      </w:r>
+      <w:r>
+        <w:t xml:space="preserve">it </w:t>
+      </w:r>
+      <w:r>
+        <w:t xml:space="preserve">was suffering performance degradation by not using the cache memory system efficiently. This was happening because the same areas of array C were being loaded to cache memory several times, </w:t>
       </w:r>
       <w:r>
         <w:t>since</w:t>
@@ -1927,7 +1960,10 @@
         <w:t>b = a + bs</w:t>
       </w:r>
       <w:r>
-        <w:t>, not exceeding n</w:t>
+        <w:t xml:space="preserve">, </w:t>
+      </w:r>
+      <w:r>
+        <w:t>at most n + 1, because block is sieved in [a, b[</w:t>
       </w:r>
     </w:p>
     <w:p>
@@ -2058,7 +2094,13 @@
         <w:t>2</w:t>
       </w:r>
       <w:r>
-        <w:t xml:space="preserve"> + 6i, …, not exceeding b</w:t>
+        <w:t xml:space="preserve"> + 6i, …, </w:t>
+      </w:r>
+      <w:r>
+        <w:t>less than</w:t>
+      </w:r>
+      <w:r>
+        <w:t xml:space="preserve"> b</w:t>
       </w:r>
     </w:p>
     <w:p>
@@ -2151,7 +2193,13 @@
       </w:r>
       <w:r>
         <w:tab/>
-        <w:t>for j = p, p + 2p, p + 4p, …, not exceeding b</w:t>
+        <w:t xml:space="preserve">for j = p, p + 2p, p + 4p, …, </w:t>
+      </w:r>
+      <w:r>
+        <w:t>less than</w:t>
+      </w:r>
+      <w:r>
+        <w:t xml:space="preserve"> b</w:t>
       </w:r>
     </w:p>
     <w:p>
@@ -2218,7 +2266,43 @@
         <w:pStyle w:val="Normalremainingparagraphs"/>
       </w:pPr>
       <w:r>
-        <w:t>This was also the first variation in which was implemented a first version of a segmented sieve in order to try to save some memory by keeping the bitset of bools only for the current block. But since all the primes found were kept in memory, it ended consuming much more since each primes has 64 bits of storage.</w:t>
+        <w:t>This was also the first variation in which wa</w:t>
+      </w:r>
+      <w:r>
+        <w:t>s implemented</w:t>
+      </w:r>
+      <w:r>
+        <w:t xml:space="preserve"> a segmented sieve</w:t>
+      </w:r>
+      <w:r>
+        <w:t>,</w:t>
+      </w:r>
+      <w:r>
+        <w:t xml:space="preserve"> in order to try to save some memory by keeping the bitset of bools only for the current block. But since all the primes found were kept in memory</w:t>
+      </w:r>
+      <w:r>
+        <w:t xml:space="preserve"> instead of being compacted in the bitset</w:t>
+      </w:r>
+      <w:r>
+        <w:t>, it</w:t>
+      </w:r>
+      <w:r>
+        <w:t xml:space="preserve"> ended</w:t>
+      </w:r>
+      <w:r>
+        <w:t xml:space="preserve"> up</w:t>
+      </w:r>
+      <w:r>
+        <w:t xml:space="preserve"> consuming much more </w:t>
+      </w:r>
+      <w:r>
+        <w:t xml:space="preserve">memory </w:t>
+      </w:r>
+      <w:r>
+        <w:t>because</w:t>
+      </w:r>
+      <w:r>
+        <w:t xml:space="preserve"> each primes has 64 bits of storage.</w:t>
       </w:r>
     </w:p>
     <w:p>
@@ -2309,7 +2393,19 @@
         <w:pStyle w:val="Normalremainingparagraphs"/>
       </w:pPr>
       <w:r>
-        <w:t>With this insight, the access to the bitset was changed in order to store only bits associated to possible primes, and reduce the memory consumption by 16%, since a wheel with modulo 30 removes 66% of composites, including the even numbers that were already left out in previous algorithms.</w:t>
+        <w:t>With this insight, the access to the bitset was changed in order to store onl</w:t>
+      </w:r>
+      <w:r>
+        <w:t>y bits associated with</w:t>
+      </w:r>
+      <w:r>
+        <w:t xml:space="preserve"> possible primes, and reduce</w:t>
+      </w:r>
+      <w:r>
+        <w:t>d</w:t>
+      </w:r>
+      <w:r>
+        <w:t xml:space="preserve"> the memory consumption by 16%, since a wheel with modulo 30 removes 66% of composites, including the even numbers that were already left out in previous algorithms.</w:t>
       </w:r>
     </w:p>
     <w:p>
@@ -2317,7 +2413,49 @@
         <w:pStyle w:val="Normalremainingparagraphs"/>
       </w:pPr>
       <w:r>
-        <w:t xml:space="preserve">The problem with method is that it introduces a lot of overhead to determined which position of the bitset is associated to a given prime. And the computation time increased considerably since memory access is a bottleneck of the algorithm. As a result, this version should be use when there is very little memory available. And even in these conditions the use of algorithm 14 is better, since is a truly segmented version and is complete configurable on how much memory it can use, and since is implemented with OpenMP, it takes full advantage of </w:t>
+        <w:t>The problem with</w:t>
+      </w:r>
+      <w:r>
+        <w:t xml:space="preserve"> this</w:t>
+      </w:r>
+      <w:r>
+        <w:t xml:space="preserve"> method is that it introduces a lot of overhead to determined which position of the bitset is associated to a given prime</w:t>
+      </w:r>
+      <w:r>
+        <w:t xml:space="preserve"> (to extract the primes from the bitset), and in which position should be store the sieving analysis associated to a given number</w:t>
+      </w:r>
+      <w:r>
+        <w:t xml:space="preserve">. </w:t>
+      </w:r>
+      <w:r>
+        <w:t xml:space="preserve">Because of this, </w:t>
+      </w:r>
+      <w:r>
+        <w:t>the computation time increased considerably</w:t>
+      </w:r>
+      <w:r>
+        <w:t>,</w:t>
+      </w:r>
+      <w:r>
+        <w:t xml:space="preserve"> since memory access is a bottleneck of the algorithm. As a result, this version should be use when there is very little memory available. And even in these conditions the use of algorithm 14 is better, since is a truly segmented version and is complete</w:t>
+      </w:r>
+      <w:r>
+        <w:t>ly</w:t>
+      </w:r>
+      <w:r>
+        <w:t xml:space="preserve"> configurabl</w:t>
+      </w:r>
+      <w:r>
+        <w:t xml:space="preserve">e on how much memory it can use. On other hand, </w:t>
+      </w:r>
+      <w:r>
+        <w:t xml:space="preserve">since </w:t>
+      </w:r>
+      <w:r>
+        <w:t xml:space="preserve">algorithm 14 </w:t>
+      </w:r>
+      <w:r>
+        <w:t xml:space="preserve">is implemented with OpenMP, it takes full advantage of </w:t>
       </w:r>
       <w:r>
         <w:t>today’s</w:t>
@@ -2445,7 +2583,13 @@
         <w:pStyle w:val="Normalremainingparagraphs"/>
       </w:pPr>
       <w:r>
-        <w:t>The only difference between this variation and the previous is that it was reserved memory for all numbers, so that the number itself was the position within the bitset where the sieve analysis was going to be store.</w:t>
+        <w:t>The only difference between this variation and the previous is that it was reserved memory for all numbers, so that the number itself was the position within the bitset where the sieve analysis was going to be store</w:t>
+      </w:r>
+      <w:r>
+        <w:t>d</w:t>
+      </w:r>
+      <w:r>
+        <w:t>.</w:t>
       </w:r>
     </w:p>
     <w:p>
@@ -2453,7 +2597,13 @@
         <w:pStyle w:val="Normalremainingparagraphs"/>
       </w:pPr>
       <w:r>
-        <w:t>The results show that in fact performance did improve, but only for small range primes (less than 2^25).</w:t>
+        <w:t>The results show that in fact performance did im</w:t>
+      </w:r>
+      <w:r>
+        <w:t xml:space="preserve">prove, but only for small ranges </w:t>
+      </w:r>
+      <w:r>
+        <w:t>(less than 2^25).</w:t>
       </w:r>
     </w:p>
     <w:p>
@@ -2515,7 +2665,19 @@
         <w:ind w:firstLine="0"/>
       </w:pPr>
       <w:r>
-        <w:t xml:space="preserve">With current computer architectures any computer intensive algorithm should be design to take full advantage of the parallel computation available in multicore systems. </w:t>
+        <w:t>With current computer architectures any computer intensive algorithm should be design</w:t>
+      </w:r>
+      <w:r>
+        <w:t>ed</w:t>
+      </w:r>
+      <w:r>
+        <w:t xml:space="preserve"> to take full advantage of the parallel computation</w:t>
+      </w:r>
+      <w:r>
+        <w:t xml:space="preserve"> resources</w:t>
+      </w:r>
+      <w:r>
+        <w:t xml:space="preserve"> available in multicore systems. </w:t>
       </w:r>
       <w:r>
         <w:t xml:space="preserve">Given that the previous algorithms were already implemented using block decomposition, </w:t>
@@ -2552,7 +2714,22 @@
         <w:ind w:firstLine="0"/>
       </w:pPr>
       <w:r>
-        <w:t>This is the same algorithm as above, but trying again to see if using direct memory access expanded to larger ranges, and in fact it did, but not much. This variant is only faster than the previous up to 2^26.</w:t>
+        <w:t xml:space="preserve">This is the same algorithm as above, but trying again to see if using direct memory </w:t>
+      </w:r>
+      <w:r>
+        <w:t xml:space="preserve">access </w:t>
+      </w:r>
+      <w:r>
+        <w:t>would improve performance. A</w:t>
+      </w:r>
+      <w:r>
+        <w:t xml:space="preserve">nd in fact it did, but not much. This variant is only faster than the previous </w:t>
+      </w:r>
+      <w:r>
+        <w:t xml:space="preserve">one in ranges </w:t>
+      </w:r>
+      <w:r>
+        <w:t>up to 2^26.</w:t>
       </w:r>
     </w:p>
     <w:p>
@@ -2599,7 +2776,13 @@
         <w:pStyle w:val="Normalremainingparagraphs"/>
       </w:pPr>
       <w:r>
-        <w:t>Since the parallel algorithms were very fast to sieve primes up to 2^32 (about a second), it was developed a segmented variant to allow the computation of primes up to 2^64 using only the memory that is specified in the command line arguments. This way, the algorithm can adapt to different hardware and still compute all primes up to 2^64 with very little overhead (about 3%) compared with the fastest OpenMP version (algorithm 12). This overhead is associated with the management required of the segments (groups of blocks), and various checks to verify if export to file or prime count was specified by the user.</w:t>
+        <w:t xml:space="preserve">Since the parallel algorithms were very fast to sieve primes up to 2^32 (about a second), it was developed a segmented variant to allow the computation of primes up to 2^64 using only the </w:t>
+      </w:r>
+      <w:r>
+        <w:t xml:space="preserve">amount of </w:t>
+      </w:r>
+      <w:r>
+        <w:t>memory that is specified in the command line arguments. This way, the algorithm can adapt to different hardware and still compute all primes up to 2^64 with very little overhead (about 3%) compared with the fastest OpenMP version (algorithm 12). This overhead is associated with the management of the segments (groups of blocks), and various checks to verify if export to file or prime count was specified by the user.</w:t>
       </w:r>
     </w:p>
     <w:p>
@@ -3016,7 +3199,13 @@
         <w:t xml:space="preserve">hardware </w:t>
       </w:r>
       <w:r>
-        <w:t>nodes with different processing capacity, and even if the cluster is homogeneous, it may very well have variable workload</w:t>
+        <w:t xml:space="preserve">nodes with different processing </w:t>
+      </w:r>
+      <w:r>
+        <w:t>capabilities</w:t>
+      </w:r>
+      <w:r>
+        <w:t>, and even if the cluster is homogeneous, it may very well have variable workload</w:t>
       </w:r>
       <w:r>
         <w:t>. These</w:t>
@@ -3046,7 +3235,31 @@
         <w:t>dynamically</w:t>
       </w:r>
       <w:r>
-        <w:t xml:space="preserve"> according to the requests of the nodes that finish their share. This way, if there is node that finished sooner than others it can continue contributing to the computation by requesting a new segment from the control node. Width this strategy, the algorithm is ready to ada</w:t>
+        <w:t xml:space="preserve"> according to the requests of the nodes that finish their </w:t>
+      </w:r>
+      <w:r>
+        <w:t>segments</w:t>
+      </w:r>
+      <w:r>
+        <w:t xml:space="preserve">. This way, if there is </w:t>
+      </w:r>
+      <w:r>
+        <w:t>node that finishes</w:t>
+      </w:r>
+      <w:r>
+        <w:t xml:space="preserve"> sooner than others</w:t>
+      </w:r>
+      <w:r>
+        <w:t>,</w:t>
+      </w:r>
+      <w:r>
+        <w:t xml:space="preserve"> it can continue contributing to the computation by requesting a new segment from the control </w:t>
+      </w:r>
+      <w:r>
+        <w:t>process. Wi</w:t>
+      </w:r>
+      <w:r>
+        <w:t>th this strategy, the algorithm is ready to ada</w:t>
       </w:r>
       <w:r>
         <w:t>pt to heterogeneous clusters with</w:t>
@@ -3096,6 +3309,7 @@
           <w:bCs/>
           <w:iCs/>
         </w:rPr>
+        <w:lastRenderedPageBreak/>
         <w:t xml:space="preserve">Hybrid distributed </w:t>
       </w:r>
       <w:r>
@@ -3153,10 +3367,14 @@
     </w:p>
     <w:p>
       <w:pPr>
+        <w:pStyle w:val="Normalremainingparagraphs"/>
+      </w:pPr>
+    </w:p>
+    <w:p>
+      <w:pPr>
         <w:pStyle w:val="heading1"/>
       </w:pPr>
       <w:r>
-        <w:lastRenderedPageBreak/>
         <w:t>Methods used to calculate the results</w:t>
       </w:r>
     </w:p>
@@ -3567,7 +3785,13 @@
         <w:pStyle w:val="Normalremainingparagraphs"/>
       </w:pPr>
       <w:r>
-        <w:t>The parameters configuration used to obtain each result are detailed in [15].</w:t>
+        <w:t xml:space="preserve">The </w:t>
+      </w:r>
+      <w:r>
+        <w:t xml:space="preserve">program </w:t>
+      </w:r>
+      <w:r>
+        <w:t>parameters used to obtain each result are detailed in [15].</w:t>
       </w:r>
     </w:p>
     <w:p>
@@ -3714,10 +3938,7 @@
         <w:t xml:space="preserve">the implementation provides a --help option, to explain the usage of each parameter. It also provides an interactive CLI in case </w:t>
       </w:r>
       <w:r>
-        <w:t>no parameters are provided</w:t>
-      </w:r>
-      <w:r>
-        <w:t xml:space="preserve"> and </w:t>
+        <w:t xml:space="preserve">no parameters are provided and </w:t>
       </w:r>
       <w:r>
         <w:t>the distributed algorithms are not used. To use the distributed algorithms is necessary to run the program with mpirun</w:t>
@@ -3755,87 +3976,6 @@
         <w:ind w:firstLine="0"/>
         <w:textAlignment w:val="auto"/>
       </w:pPr>
-    </w:p>
-    <w:p>
-      <w:pPr>
-        <w:overflowPunct/>
-        <w:autoSpaceDE/>
-        <w:autoSpaceDN/>
-        <w:adjustRightInd/>
-        <w:spacing w:line="240" w:lineRule="auto"/>
-        <w:ind w:firstLine="0"/>
-        <w:textAlignment w:val="auto"/>
-      </w:pPr>
-    </w:p>
-    <w:p>
-      <w:pPr>
-        <w:overflowPunct/>
-        <w:autoSpaceDE/>
-        <w:autoSpaceDN/>
-        <w:adjustRightInd/>
-        <w:spacing w:line="240" w:lineRule="auto"/>
-        <w:ind w:firstLine="0"/>
-        <w:textAlignment w:val="auto"/>
-      </w:pPr>
-    </w:p>
-    <w:p>
-      <w:pPr>
-        <w:overflowPunct/>
-        <w:autoSpaceDE/>
-        <w:autoSpaceDN/>
-        <w:adjustRightInd/>
-        <w:spacing w:line="240" w:lineRule="auto"/>
-        <w:ind w:firstLine="0"/>
-        <w:textAlignment w:val="auto"/>
-      </w:pPr>
-    </w:p>
-    <w:p>
-      <w:pPr>
-        <w:overflowPunct/>
-        <w:autoSpaceDE/>
-        <w:autoSpaceDN/>
-        <w:adjustRightInd/>
-        <w:spacing w:line="240" w:lineRule="auto"/>
-        <w:ind w:firstLine="0"/>
-        <w:textAlignment w:val="auto"/>
-      </w:pPr>
-    </w:p>
-    <w:p>
-      <w:pPr>
-        <w:overflowPunct/>
-        <w:autoSpaceDE/>
-        <w:autoSpaceDN/>
-        <w:adjustRightInd/>
-        <w:spacing w:line="240" w:lineRule="auto"/>
-        <w:ind w:firstLine="0"/>
-        <w:textAlignment w:val="auto"/>
-      </w:pPr>
-    </w:p>
-    <w:p>
-      <w:pPr>
-        <w:overflowPunct/>
-        <w:autoSpaceDE/>
-        <w:autoSpaceDN/>
-        <w:adjustRightInd/>
-        <w:spacing w:line="240" w:lineRule="auto"/>
-        <w:ind w:firstLine="0"/>
-        <w:textAlignment w:val="auto"/>
-      </w:pPr>
-    </w:p>
-    <w:p>
-      <w:pPr>
-        <w:overflowPunct/>
-        <w:autoSpaceDE/>
-        <w:autoSpaceDN/>
-        <w:adjustRightInd/>
-        <w:spacing w:line="240" w:lineRule="auto"/>
-        <w:ind w:firstLine="0"/>
-        <w:jc w:val="left"/>
-        <w:textAlignment w:val="auto"/>
-      </w:pPr>
-      <w:r>
-        <w:br w:type="page"/>
-      </w:r>
     </w:p>
     <w:p>
       <w:pPr>
@@ -4014,7 +4154,25 @@
         <w:textAlignment w:val="auto"/>
       </w:pPr>
       <w:r>
-        <w:t>This graph shows that most algorithms need a range of about 2^28 to reach their maximum performance. The only exception are the distributed algorithms because the computation capacity was increased by 50% by adding a second laptop to the workgroup. As such, the performance will reach maximum in ranges larger than 2^32.</w:t>
+        <w:t xml:space="preserve">This </w:t>
+      </w:r>
+      <w:r>
+        <w:t>chart</w:t>
+      </w:r>
+      <w:r>
+        <w:t xml:space="preserve"> shows that most algorithms need a range of about 2^28 to reach their maximum performance. The only exception</w:t>
+      </w:r>
+      <w:r>
+        <w:t>s</w:t>
+      </w:r>
+      <w:r>
+        <w:t xml:space="preserve"> are the distributed algorithms</w:t>
+      </w:r>
+      <w:r>
+        <w:t>,</w:t>
+      </w:r>
+      <w:r>
+        <w:t xml:space="preserve"> because the computation capacity was increased by 50% by adding a second laptop to the workgroup. As such, the performance will reach maximum in ranges larger than 2^32.</w:t>
       </w:r>
     </w:p>
     <w:p>
@@ -4375,6 +4533,13 @@
         </w:rPr>
         <w:t>parallel algorithm (12) and distributed algorithm (19) with the best sequential algorithm (9).</w:t>
       </w:r>
+      <w:r>
+        <w:rPr>
+          <w:sz w:val="18"/>
+          <w:szCs w:val="18"/>
+        </w:rPr>
+        <w:t xml:space="preserve"> It was calculated based on the real speedup presented earlier.</w:t>
+      </w:r>
     </w:p>
     <w:p>
       <w:pPr>
@@ -4399,7 +4564,7 @@
           <w:lang w:val="pt-PT" w:eastAsia="pt-PT"/>
         </w:rPr>
         <w:drawing>
-          <wp:anchor distT="0" distB="0" distL="114300" distR="114300" simplePos="0" relativeHeight="251621888" behindDoc="0" locked="0" layoutInCell="1" allowOverlap="1" wp14:anchorId="448AA471" wp14:editId="13CBD943">
+          <wp:anchor distT="0" distB="0" distL="114300" distR="114300" simplePos="0" relativeHeight="251659264" behindDoc="0" locked="0" layoutInCell="1" allowOverlap="1" wp14:anchorId="448AA471" wp14:editId="13CBD943">
             <wp:simplePos x="0" y="0"/>
             <wp:positionH relativeFrom="margin">
               <wp:posOffset>-1905</wp:posOffset>
@@ -4512,10 +4677,25 @@
         <w:t>The reason for having 5 processes in algorithm 19 when running in</w:t>
       </w:r>
       <w:r>
-        <w:t xml:space="preserve"> 2 nodes is that</w:t>
-      </w:r>
-      <w:r>
-        <w:t xml:space="preserve"> 1 process is only for control and dynamic segments allocation to slave processes, and because on the current testing system, using only one process per node was resulting in lower performance</w:t>
+        <w:t xml:space="preserve"> 2 nodes is related to the fact that 1 process is only to</w:t>
+      </w:r>
+      <w:r>
+        <w:t xml:space="preserve"> control </w:t>
+      </w:r>
+      <w:r>
+        <w:t xml:space="preserve">the </w:t>
+      </w:r>
+      <w:r>
+        <w:t xml:space="preserve">dynamic </w:t>
+      </w:r>
+      <w:r>
+        <w:t>allocation</w:t>
+      </w:r>
+      <w:r>
+        <w:t xml:space="preserve">  of </w:t>
+      </w:r>
+      <w:r>
+        <w:t>segments to slave processes, and because on the current testing system, using only one process per node was resulting in lower performance</w:t>
       </w:r>
       <w:r>
         <w:t>,</w:t>
@@ -4545,16 +4725,16 @@
         <w:t>on resources</w:t>
       </w:r>
       <w:r>
-        <w:t xml:space="preserve">. With this strategy, </w:t>
-      </w:r>
-      <w:r>
-        <w:t>idle periods</w:t>
-      </w:r>
-      <w:r>
-        <w:t xml:space="preserve"> are</w:t>
-      </w:r>
-      <w:r>
-        <w:t xml:space="preserve"> avoided </w:t>
+        <w:t>. With this strategy, idle periods are</w:t>
+      </w:r>
+      <w:r>
+        <w:t xml:space="preserve"> </w:t>
+      </w:r>
+      <w:r>
+        <w:t>reduced</w:t>
+      </w:r>
+      <w:r>
+        <w:t xml:space="preserve"> </w:t>
       </w:r>
       <w:r>
         <w:t>when</w:t>
@@ -4631,21 +4811,7 @@
           <w:sz w:val="18"/>
           <w:szCs w:val="18"/>
         </w:rPr>
-        <w:t xml:space="preserve"> shows the obtained </w:t>
-      </w:r>
-      <w:r>
-        <w:rPr>
-          <w:sz w:val="18"/>
-          <w:szCs w:val="18"/>
-        </w:rPr>
-        <w:t>scalability</w:t>
-      </w:r>
-      <w:r>
-        <w:rPr>
-          <w:sz w:val="18"/>
-          <w:szCs w:val="18"/>
-        </w:rPr>
-        <w:t xml:space="preserve"> when comparing execution times of the recommended parallel algorithm (12) and distributed algorithm (19) with the best sequential algorithm (9).</w:t>
+        <w:t xml:space="preserve"> shows the obtained scalability when comparing execution times of the recommended parallel algorithm (12) and distributed algorithm (19) with the best sequential algorithm (9).</w:t>
       </w:r>
     </w:p>
     <w:p>
@@ -4976,42 +5142,51 @@
         <w:t>The fina</w:t>
       </w:r>
       <w:r>
-        <w:t xml:space="preserve">l implementation results show </w:t>
-      </w:r>
-      <w:r>
-        <w:t xml:space="preserve">very reasonable efficiency and scalability </w:t>
-      </w:r>
-      <w:r>
-        <w:t xml:space="preserve">and </w:t>
-      </w:r>
-      <w:r>
-        <w:t xml:space="preserve">it </w:t>
-      </w:r>
-      <w:r>
-        <w:t>can be used to compute primes numbers up to 2^64 in any computer architecture. For maximum efficiency was developed an OpenMP version to be used in traditional multicore computers, and a hybrid OpenMP and MPI with dynamic scheduling to be used in heterogeneous computer cluster, that may have computation nodes with different hardware capabilities and that most probably will have variable workload.</w:t>
-      </w:r>
-    </w:p>
-    <w:p>
-      <w:pPr>
-        <w:pStyle w:val="Normalremainingparagraphs"/>
-      </w:pPr>
-      <w:r>
-        <w:t>To improve the current implementation, an OpenACC variant is being implemented to take full advantage of the massive parallelism that current GPU</w:t>
-      </w:r>
-      <w:r>
-        <w:t>s</w:t>
-      </w:r>
-      <w:r>
-        <w:t xml:space="preserve"> </w:t>
-      </w:r>
-      <w:r>
-        <w:t xml:space="preserve">can </w:t>
-      </w:r>
-      <w:r>
-        <w:t>provide, and a bucket sort algorithm [8] may be used to increase the cache hit rate for very large ranges.</w:t>
+        <w:t xml:space="preserve">l implementation </w:t>
       </w:r>
       <w:bookmarkStart w:id="0" w:name="_GoBack"/>
       <w:bookmarkEnd w:id="0"/>
+      <w:r>
+        <w:t>show</w:t>
+      </w:r>
+      <w:r>
+        <w:t>s</w:t>
+      </w:r>
+      <w:r>
+        <w:t xml:space="preserve"> </w:t>
+      </w:r>
+      <w:r>
+        <w:t xml:space="preserve">very reasonable efficiency and scalability </w:t>
+      </w:r>
+      <w:r>
+        <w:t xml:space="preserve">and </w:t>
+      </w:r>
+      <w:r>
+        <w:t xml:space="preserve">it </w:t>
+      </w:r>
+      <w:r>
+        <w:t>can be used to compute primes numbers up to 2^64 in any computer architecture. For maximum efficiency was developed an OpenMP version to be used in traditional multicore computers, and a hybrid OpenMP and MPI with dynamic scheduling to be used in heterogeneous computer cluster, that may have computation nodes with different hardware capabilities and that most probably will have variable workload.</w:t>
+      </w:r>
+    </w:p>
+    <w:p>
+      <w:pPr>
+        <w:pStyle w:val="Normalremainingparagraphs"/>
+      </w:pPr>
+      <w:r>
+        <w:t>To improve the current implementation, an OpenACC variant is being implemented to take full advantage of the massive parallelism that current GPU</w:t>
+      </w:r>
+      <w:r>
+        <w:t>s</w:t>
+      </w:r>
+      <w:r>
+        <w:t xml:space="preserve"> </w:t>
+      </w:r>
+      <w:r>
+        <w:t xml:space="preserve">can </w:t>
+      </w:r>
+      <w:r>
+        <w:t>provide, and a bucket sort algorithm [8] may be used to increase the cache hit rate for very large ranges.</w:t>
+      </w:r>
     </w:p>
     <w:p>
       <w:pPr>

</xml_diff>